<commit_message>
Add I2C plan. Minor fixes to other sections.
</commit_message>
<xml_diff>
--- a/Scripts/P6-2-3a-I2C.docx
+++ b/Scripts/P6-2-3a-I2C.docx
@@ -1,6 +1,6 @@
 
 <file path=word/document.xml><?xml version="1.0" encoding="utf-8"?>
-<w:document xmlns:wpc="http://schemas.microsoft.com/office/word/2010/wordprocessingCanvas" xmlns:mo="http://schemas.microsoft.com/office/mac/office/2008/main" xmlns:mc="http://schemas.openxmlformats.org/markup-compatibility/2006" xmlns:mv="urn:schemas-microsoft-com:mac:vml" xmlns:o="urn:schemas-microsoft-com:office:office" xmlns:r="http://schemas.openxmlformats.org/officeDocument/2006/relationships" xmlns:m="http://schemas.openxmlformats.org/officeDocument/2006/math" xmlns:v="urn:schemas-microsoft-com:vml" xmlns:wp14="http://schemas.microsoft.com/office/word/2010/wordprocessingDrawing" xmlns:wp="http://schemas.openxmlformats.org/drawingml/2006/wordprocessingDrawing" xmlns:w10="urn:schemas-microsoft-com:office:word" xmlns:w="http://schemas.openxmlformats.org/wordprocessingml/2006/main" xmlns:w14="http://schemas.microsoft.com/office/word/2010/wordml" xmlns:w15="http://schemas.microsoft.com/office/word/2012/wordml" xmlns:wpg="http://schemas.microsoft.com/office/word/2010/wordprocessingGroup" xmlns:wpi="http://schemas.microsoft.com/office/word/2010/wordprocessingInk" xmlns:wne="http://schemas.microsoft.com/office/word/2006/wordml" xmlns:wps="http://schemas.microsoft.com/office/word/2010/wordprocessingShape" mc:Ignorable="w14 w15 wp14">
+<w:document xmlns:wpc="http://schemas.microsoft.com/office/word/2010/wordprocessingCanvas" xmlns:cx="http://schemas.microsoft.com/office/drawing/2014/chartex" xmlns:cx1="http://schemas.microsoft.com/office/drawing/2015/9/8/chartex" xmlns:cx2="http://schemas.microsoft.com/office/drawing/2015/10/21/chartex" xmlns:cx3="http://schemas.microsoft.com/office/drawing/2016/5/9/chartex" xmlns:cx4="http://schemas.microsoft.com/office/drawing/2016/5/10/chartex" xmlns:cx5="http://schemas.microsoft.com/office/drawing/2016/5/11/chartex" xmlns:cx6="http://schemas.microsoft.com/office/drawing/2016/5/12/chartex" xmlns:cx7="http://schemas.microsoft.com/office/drawing/2016/5/13/chartex" xmlns:cx8="http://schemas.microsoft.com/office/drawing/2016/5/14/chartex" xmlns:mc="http://schemas.openxmlformats.org/markup-compatibility/2006" xmlns:aink="http://schemas.microsoft.com/office/drawing/2016/ink" xmlns:am3d="http://schemas.microsoft.com/office/drawing/2017/model3d" xmlns:o="urn:schemas-microsoft-com:office:office" xmlns:r="http://schemas.openxmlformats.org/officeDocument/2006/relationships" xmlns:m="http://schemas.openxmlformats.org/officeDocument/2006/math" xmlns:v="urn:schemas-microsoft-com:vml" xmlns:wp14="http://schemas.microsoft.com/office/word/2010/wordprocessingDrawing" xmlns:wp="http://schemas.openxmlformats.org/drawingml/2006/wordprocessingDrawing" xmlns:w10="urn:schemas-microsoft-com:office:word" xmlns:w="http://schemas.openxmlformats.org/wordprocessingml/2006/main" xmlns:w14="http://schemas.microsoft.com/office/word/2010/wordml" xmlns:w15="http://schemas.microsoft.com/office/word/2012/wordml" xmlns:w16cid="http://schemas.microsoft.com/office/word/2016/wordml/cid" xmlns:w16se="http://schemas.microsoft.com/office/word/2015/wordml/symex" xmlns:wpg="http://schemas.microsoft.com/office/word/2010/wordprocessingGroup" xmlns:wpi="http://schemas.microsoft.com/office/word/2010/wordprocessingInk" xmlns:wne="http://schemas.microsoft.com/office/word/2006/wordml" xmlns:wps="http://schemas.microsoft.com/office/word/2010/wordprocessingShape" mc:Ignorable="w14 w15 w16se w16cid wp14">
   <w:body>
     <w:p>
       <w:pPr>
@@ -42,131 +42,558 @@
         </w:rPr>
         <w:t xml:space="preserve">Welcome back to Cypress Academy, </w:t>
       </w:r>
+      <w:r>
+        <w:rPr>
+          <w:rFonts w:ascii="Arial" w:hAnsi="Arial" w:cs="Arial"/>
+        </w:rPr>
+        <w:t xml:space="preserve">PSoC 6 </w:t>
+      </w:r>
+      <w:r>
+        <w:rPr>
+          <w:rFonts w:ascii="Arial" w:hAnsi="Arial" w:cs="Arial"/>
+        </w:rPr>
+        <w:t xml:space="preserve">101.  </w:t>
+      </w:r>
+      <w:r>
+        <w:rPr>
+          <w:rFonts w:ascii="Arial" w:hAnsi="Arial" w:cs="Arial"/>
+        </w:rPr>
+        <w:t>In this video</w:t>
+      </w:r>
+      <w:r>
+        <w:rPr>
+          <w:rFonts w:ascii="Arial" w:hAnsi="Arial" w:cs="Arial"/>
+        </w:rPr>
+        <w:t>,</w:t>
+      </w:r>
+      <w:r>
+        <w:rPr>
+          <w:rFonts w:ascii="Arial" w:hAnsi="Arial" w:cs="Arial"/>
+        </w:rPr>
+        <w:t xml:space="preserve"> </w:t>
+      </w:r>
+      <w:r>
+        <w:rPr>
+          <w:rFonts w:ascii="Arial" w:hAnsi="Arial" w:cs="Arial"/>
+        </w:rPr>
+        <w:t xml:space="preserve">I will show you how to </w:t>
+      </w:r>
+      <w:r>
+        <w:rPr>
+          <w:rFonts w:ascii="Arial" w:hAnsi="Arial" w:cs="Arial"/>
+        </w:rPr>
+        <w:t xml:space="preserve">setup </w:t>
+      </w:r>
+      <w:r>
+        <w:rPr>
+          <w:rFonts w:ascii="Arial" w:hAnsi="Arial" w:cs="Arial"/>
+        </w:rPr>
+        <w:t xml:space="preserve">an I2C </w:t>
+      </w:r>
+      <w:r>
+        <w:rPr>
+          <w:rFonts w:ascii="Arial" w:hAnsi="Arial" w:cs="Arial"/>
+        </w:rPr>
+        <w:t>dash board for our BLE-controlled robotic arm project</w:t>
+      </w:r>
+      <w:r>
+        <w:rPr>
+          <w:rFonts w:ascii="Arial" w:hAnsi="Arial" w:cs="Arial"/>
+        </w:rPr>
+        <w:t xml:space="preserve">.  </w:t>
+      </w:r>
+      <w:r>
+        <w:rPr>
+          <w:rFonts w:ascii="Arial" w:hAnsi="Arial" w:cs="Arial"/>
+        </w:rPr>
+        <w:t xml:space="preserve">An </w:t>
+      </w:r>
+      <w:r>
+        <w:rPr>
+          <w:rFonts w:ascii="Arial" w:hAnsi="Arial" w:cs="Arial"/>
+        </w:rPr>
+        <w:t xml:space="preserve">I2C </w:t>
+      </w:r>
+      <w:r>
+        <w:rPr>
+          <w:rFonts w:ascii="Arial" w:hAnsi="Arial" w:cs="Arial"/>
+        </w:rPr>
+        <w:t xml:space="preserve">control and debug interface is handy to understand because you will more than likely have multiple sensors or ICs in a typical system that will require this type of interface.  </w:t>
+      </w:r>
+      <w:r>
+        <w:rPr>
+          <w:rFonts w:ascii="Arial" w:hAnsi="Arial" w:cs="Arial"/>
+        </w:rPr>
+        <w:t>Let’s start first by learning about the I2C peripheral and the EZ-I2C component.</w:t>
+      </w:r>
+    </w:p>
+    <w:p>
+      <w:pPr>
+        <w:pStyle w:val="NormalWeb"/>
+        <w:rPr>
+          <w:rFonts w:ascii="Arial" w:hAnsi="Arial" w:cs="Arial"/>
+        </w:rPr>
+      </w:pPr>
+      <w:r>
+        <w:rPr>
+          <w:rFonts w:ascii="Arial" w:hAnsi="Arial" w:cs="Arial"/>
+        </w:rPr>
+        <w:t>Let’s start with a new project.  I’ll call it “BasicI2C”.</w:t>
+      </w:r>
+    </w:p>
+    <w:p>
+      <w:pPr>
+        <w:pStyle w:val="NormalWeb"/>
+        <w:rPr>
+          <w:rFonts w:ascii="Arial" w:hAnsi="Arial" w:cs="Arial"/>
+        </w:rPr>
+      </w:pPr>
+      <w:r>
+        <w:rPr>
+          <w:rFonts w:ascii="Arial" w:hAnsi="Arial" w:cs="Arial"/>
+        </w:rPr>
+        <w:t xml:space="preserve">Again, I love copying and pasting as it saves so much time, so let’s go back to the schematic view of the </w:t>
+      </w:r>
       <w:proofErr w:type="spellStart"/>
       <w:r>
         <w:rPr>
           <w:rFonts w:ascii="Arial" w:hAnsi="Arial" w:cs="Arial"/>
         </w:rPr>
-        <w:t>PSoC</w:t>
+        <w:t>BasicTCPWM</w:t>
       </w:r>
       <w:proofErr w:type="spellEnd"/>
       <w:r>
         <w:rPr>
           <w:rFonts w:ascii="Arial" w:hAnsi="Arial" w:cs="Arial"/>
         </w:rPr>
-        <w:t xml:space="preserve"> 6 </w:t>
-      </w:r>
-      <w:r>
-        <w:rPr>
-          <w:rFonts w:ascii="Arial" w:hAnsi="Arial" w:cs="Arial"/>
-        </w:rPr>
-        <w:t xml:space="preserve">101.  </w:t>
-      </w:r>
-      <w:r>
-        <w:rPr>
-          <w:rFonts w:ascii="Arial" w:hAnsi="Arial" w:cs="Arial"/>
-        </w:rPr>
-        <w:t>In this video</w:t>
-      </w:r>
-      <w:r>
-        <w:rPr>
-          <w:rFonts w:ascii="Arial" w:hAnsi="Arial" w:cs="Arial"/>
-        </w:rPr>
-        <w:t>,</w:t>
-      </w:r>
-      <w:r>
-        <w:rPr>
-          <w:rFonts w:ascii="Arial" w:hAnsi="Arial" w:cs="Arial"/>
-        </w:rPr>
-        <w:t xml:space="preserve"> </w:t>
-      </w:r>
-      <w:r>
-        <w:rPr>
-          <w:rFonts w:ascii="Arial" w:hAnsi="Arial" w:cs="Arial"/>
-        </w:rPr>
-        <w:t xml:space="preserve">I will show you how to </w:t>
-      </w:r>
-      <w:r>
-        <w:rPr>
-          <w:rFonts w:ascii="Arial" w:hAnsi="Arial" w:cs="Arial"/>
-        </w:rPr>
-        <w:t xml:space="preserve">setup </w:t>
-      </w:r>
-      <w:r>
-        <w:rPr>
-          <w:rFonts w:ascii="Arial" w:hAnsi="Arial" w:cs="Arial"/>
-        </w:rPr>
-        <w:t xml:space="preserve">an I2C </w:t>
-      </w:r>
-      <w:r>
-        <w:rPr>
-          <w:rFonts w:ascii="Arial" w:hAnsi="Arial" w:cs="Arial"/>
-        </w:rPr>
-        <w:t>dash board for our BLE-controlled robotic arm project</w:t>
-      </w:r>
-      <w:r>
-        <w:rPr>
-          <w:rFonts w:ascii="Arial" w:hAnsi="Arial" w:cs="Arial"/>
-        </w:rPr>
-        <w:t xml:space="preserve">.  </w:t>
-      </w:r>
-      <w:r>
-        <w:rPr>
-          <w:rFonts w:ascii="Arial" w:hAnsi="Arial" w:cs="Arial"/>
-        </w:rPr>
-        <w:t xml:space="preserve">An </w:t>
-      </w:r>
-      <w:r>
-        <w:rPr>
-          <w:rFonts w:ascii="Arial" w:hAnsi="Arial" w:cs="Arial"/>
-        </w:rPr>
-        <w:t xml:space="preserve">I2C </w:t>
-      </w:r>
-      <w:r>
-        <w:rPr>
-          <w:rFonts w:ascii="Arial" w:hAnsi="Arial" w:cs="Arial"/>
-        </w:rPr>
-        <w:t xml:space="preserve">control and debug interface is handy to understand because you will more than likely have multiple sensors or ICs in a typical system that will require this type of interface.  </w:t>
-      </w:r>
-      <w:r>
-        <w:rPr>
-          <w:rFonts w:ascii="Arial" w:hAnsi="Arial" w:cs="Arial"/>
-        </w:rPr>
-        <w:t>Let’s start first by learning about the I2C peripheral and the EZ-I2C component.</w:t>
-      </w:r>
-    </w:p>
-    <w:p>
-      <w:pPr>
-        <w:pStyle w:val="NormalWeb"/>
-        <w:rPr>
-          <w:rFonts w:ascii="Arial" w:hAnsi="Arial" w:cs="Arial"/>
-        </w:rPr>
-      </w:pPr>
-      <w:r>
-        <w:rPr>
-          <w:rFonts w:ascii="Arial" w:hAnsi="Arial" w:cs="Arial"/>
-        </w:rPr>
-        <w:t>Let’s start with a new project.  I’ll call it “BasicI2C”.</w:t>
-      </w:r>
-    </w:p>
-    <w:p>
-      <w:pPr>
-        <w:pStyle w:val="NormalWeb"/>
-        <w:rPr>
-          <w:rFonts w:ascii="Arial" w:hAnsi="Arial" w:cs="Arial"/>
-        </w:rPr>
-      </w:pPr>
-      <w:r>
-        <w:rPr>
-          <w:rFonts w:ascii="Arial" w:hAnsi="Arial" w:cs="Arial"/>
-        </w:rPr>
-        <w:t xml:space="preserve">Again, I love copying and pasting as it saves so much time, so let’s go back to the schematic view of the </w:t>
+        <w:t xml:space="preserve"> project we did in the prior lesson.  Let’s copy the entire schematic and paste that into our BasicI2C project.</w:t>
+      </w:r>
+    </w:p>
+    <w:p>
+      <w:pPr>
+        <w:pStyle w:val="NormalWeb"/>
+        <w:rPr>
+          <w:rFonts w:ascii="Arial" w:hAnsi="Arial" w:cs="Arial"/>
+        </w:rPr>
+      </w:pPr>
+      <w:r>
+        <w:rPr>
+          <w:rFonts w:ascii="Arial" w:hAnsi="Arial" w:cs="Arial"/>
+        </w:rPr>
+        <w:t xml:space="preserve">I want to show you an additional feature of the TCPWM component, so let’s </w:t>
+      </w:r>
+      <w:proofErr w:type="gramStart"/>
+      <w:r>
+        <w:rPr>
+          <w:rFonts w:ascii="Arial" w:hAnsi="Arial" w:cs="Arial"/>
+        </w:rPr>
+        <w:t>open up</w:t>
+      </w:r>
+      <w:proofErr w:type="gramEnd"/>
+      <w:r>
+        <w:rPr>
+          <w:rFonts w:ascii="Arial" w:hAnsi="Arial" w:cs="Arial"/>
+        </w:rPr>
+        <w:t xml:space="preserve"> the configuration dialog.  Click on the advanced tab.  Here you can see more configuration options like the kill and start input, which we’ll talk about in the next lesson, as well as how you can change the polarity of the PWM output.  In this case, because the LED on the kit is active low, and I want to use larger duty cycles for a brighter LED, </w:t>
+      </w:r>
+      <w:ins w:id="2" w:author="Greg Landry" w:date="2018-03-27T09:56:00Z">
+        <w:r>
+          <w:rPr>
+            <w:rFonts w:ascii="Arial" w:hAnsi="Arial" w:cs="Arial"/>
+          </w:rPr>
+          <w:t>be</w:t>
+        </w:r>
+      </w:ins>
+      <w:r>
+        <w:rPr>
+          <w:rFonts w:ascii="Arial" w:hAnsi="Arial" w:cs="Arial"/>
+        </w:rPr>
+        <w:t>cause that just makes sense, I’m going to invert the output of the PWM. Now hit okay.</w:t>
+      </w:r>
+    </w:p>
+    <w:p>
+      <w:pPr>
+        <w:pStyle w:val="NormalWeb"/>
+        <w:rPr>
+          <w:rFonts w:ascii="Arial" w:hAnsi="Arial" w:cs="Arial"/>
+        </w:rPr>
+      </w:pPr>
+      <w:r>
+        <w:rPr>
+          <w:rFonts w:ascii="Arial" w:hAnsi="Arial" w:cs="Arial"/>
+        </w:rPr>
+        <w:t>Now, let’s add the EZ-I2C component from the catalog.  Double click it and let’s rename it to EZI2C without the underscore 1.  You can also see the other configuration settings like the address and data rate.  Click okay and now on to configuring the pins.</w:t>
+      </w:r>
+    </w:p>
+    <w:p>
+      <w:pPr>
+        <w:pStyle w:val="NormalWeb"/>
+        <w:rPr>
+          <w:rFonts w:ascii="Arial" w:hAnsi="Arial" w:cs="Arial"/>
+        </w:rPr>
+      </w:pPr>
+      <w:del w:id="3" w:author="Greg Landry" w:date="2018-03-27T09:42:00Z">
+        <w:r>
+          <w:rPr>
+            <w:rFonts w:ascii="Arial" w:hAnsi="Arial" w:cs="Arial"/>
+          </w:rPr>
+          <w:delText xml:space="preserve">And </w:delText>
+        </w:r>
+      </w:del>
+      <w:ins w:id="4" w:author="Greg Landry" w:date="2018-03-27T09:42:00Z">
+        <w:r>
+          <w:rPr>
+            <w:rFonts w:ascii="Arial" w:hAnsi="Arial" w:cs="Arial"/>
+          </w:rPr>
+          <w:t>L</w:t>
+        </w:r>
+      </w:ins>
+      <w:del w:id="5" w:author="Greg Landry" w:date="2018-03-27T09:42:00Z">
+        <w:r>
+          <w:rPr>
+            <w:rFonts w:ascii="Arial" w:hAnsi="Arial" w:cs="Arial"/>
+          </w:rPr>
+          <w:delText>l</w:delText>
+        </w:r>
+      </w:del>
+      <w:r>
+        <w:rPr>
+          <w:rFonts w:ascii="Arial" w:hAnsi="Arial" w:cs="Arial"/>
+        </w:rPr>
+        <w:t xml:space="preserve">et’s make sure we assign the pin for the LED to P0[3].  </w:t>
+      </w:r>
+      <w:del w:id="6" w:author="Greg Landry" w:date="2018-03-27T09:42:00Z">
+        <w:r>
+          <w:rPr>
+            <w:rFonts w:ascii="Arial" w:hAnsi="Arial" w:cs="Arial"/>
+          </w:rPr>
+          <w:delText>And then</w:delText>
+        </w:r>
+      </w:del>
+      <w:ins w:id="7" w:author="Greg Landry" w:date="2018-03-27T09:42:00Z">
+        <w:r>
+          <w:rPr>
+            <w:rFonts w:ascii="Arial" w:hAnsi="Arial" w:cs="Arial"/>
+          </w:rPr>
+          <w:t>Then</w:t>
+        </w:r>
+      </w:ins>
+      <w:r>
+        <w:rPr>
+          <w:rFonts w:ascii="Arial" w:hAnsi="Arial" w:cs="Arial"/>
+        </w:rPr>
+        <w:t xml:space="preserve"> SDA</w:t>
+      </w:r>
+      <w:r>
+        <w:rPr>
+          <w:rFonts w:ascii="Arial" w:hAnsi="Arial" w:cs="Arial"/>
+        </w:rPr>
+        <w:t>, the data signal, assign that to P6[1] and SCL, the clock, to P6[0].</w:t>
+      </w:r>
+    </w:p>
+    <w:p>
+      <w:pPr>
+        <w:pStyle w:val="NormalWeb"/>
+        <w:rPr>
+          <w:rFonts w:ascii="Arial" w:hAnsi="Arial" w:cs="Arial"/>
+        </w:rPr>
+      </w:pPr>
+      <w:del w:id="8" w:author="Greg Landry" w:date="2018-03-27T09:42:00Z">
+        <w:r>
+          <w:rPr>
+            <w:rFonts w:ascii="Arial" w:hAnsi="Arial" w:cs="Arial"/>
+          </w:rPr>
+          <w:delText xml:space="preserve">And </w:delText>
+        </w:r>
+      </w:del>
+      <w:ins w:id="9" w:author="Greg Landry" w:date="2018-03-27T09:42:00Z">
+        <w:r>
+          <w:rPr>
+            <w:rFonts w:ascii="Arial" w:hAnsi="Arial" w:cs="Arial"/>
+          </w:rPr>
+          <w:t>Now</w:t>
+        </w:r>
+        <w:r>
+          <w:rPr>
+            <w:rFonts w:ascii="Arial" w:hAnsi="Arial" w:cs="Arial"/>
+          </w:rPr>
+          <w:t xml:space="preserve"> </w:t>
+        </w:r>
+      </w:ins>
+      <w:r>
+        <w:rPr>
+          <w:rFonts w:ascii="Arial" w:hAnsi="Arial" w:cs="Arial"/>
+        </w:rPr>
+        <w:t>on to the Cortex-M4 main application.</w:t>
+      </w:r>
+    </w:p>
+    <w:p>
+      <w:pPr>
+        <w:pStyle w:val="NormalWeb"/>
+        <w:rPr>
+          <w:rFonts w:ascii="Arial" w:hAnsi="Arial" w:cs="Arial"/>
+        </w:rPr>
+      </w:pPr>
+      <w:r>
+        <w:rPr>
+          <w:rFonts w:ascii="Arial" w:hAnsi="Arial" w:cs="Arial"/>
+        </w:rPr>
+        <w:t xml:space="preserve">Let’s start the PWM </w:t>
+      </w:r>
+      <w:r>
+        <w:rPr>
+          <w:rFonts w:ascii="Arial" w:hAnsi="Arial" w:cs="Arial"/>
+        </w:rPr>
+        <w:t>and EZ-I2C components with the simple start API call.</w:t>
+      </w:r>
+    </w:p>
+    <w:p>
+      <w:pPr>
+        <w:pStyle w:val="NormalWeb"/>
+        <w:rPr>
+          <w:rFonts w:ascii="Arial" w:hAnsi="Arial" w:cs="Arial"/>
+        </w:rPr>
+      </w:pPr>
+      <w:r>
+        <w:rPr>
+          <w:rFonts w:ascii="Arial" w:hAnsi="Arial" w:cs="Arial"/>
+        </w:rPr>
+        <w:t xml:space="preserve">The EZ-I2C component implements an EEPROM I2C scheme. </w:t>
+      </w:r>
+      <w:ins w:id="10" w:author="Greg Landry" w:date="2018-03-27T09:46:00Z">
+        <w:r>
+          <w:rPr>
+            <w:rFonts w:ascii="Arial" w:hAnsi="Arial" w:cs="Arial"/>
+          </w:rPr>
+          <w:t>In this scheme,</w:t>
+        </w:r>
+      </w:ins>
+      <w:ins w:id="11" w:author="Greg Landry" w:date="2018-03-27T09:45:00Z">
+        <w:r>
+          <w:rPr>
+            <w:rFonts w:ascii="Arial" w:hAnsi="Arial" w:cs="Arial"/>
+          </w:rPr>
+          <w:t xml:space="preserve"> the first byte written </w:t>
+        </w:r>
+      </w:ins>
+      <w:ins w:id="12" w:author="Greg Landry" w:date="2018-03-27T09:48:00Z">
+        <w:r>
+          <w:rPr>
+            <w:rFonts w:ascii="Arial" w:hAnsi="Arial" w:cs="Arial"/>
+          </w:rPr>
+          <w:t xml:space="preserve">on an I2C write command </w:t>
+        </w:r>
+      </w:ins>
+      <w:ins w:id="13" w:author="Greg Landry" w:date="2018-03-27T09:45:00Z">
+        <w:r>
+          <w:rPr>
+            <w:rFonts w:ascii="Arial" w:hAnsi="Arial" w:cs="Arial"/>
+          </w:rPr>
+          <w:t>is an offset location</w:t>
+        </w:r>
+      </w:ins>
+      <w:ins w:id="14" w:author="Greg Landry" w:date="2018-03-27T09:46:00Z">
+        <w:r>
+          <w:rPr>
+            <w:rFonts w:ascii="Arial" w:hAnsi="Arial" w:cs="Arial"/>
+          </w:rPr>
+          <w:t xml:space="preserve"> followed by the data to be written</w:t>
+        </w:r>
+      </w:ins>
+      <w:ins w:id="15" w:author="Greg Landry" w:date="2018-03-27T09:49:00Z">
+        <w:r>
+          <w:rPr>
+            <w:rFonts w:ascii="Arial" w:hAnsi="Arial" w:cs="Arial"/>
+          </w:rPr>
+          <w:t xml:space="preserve"> starting at that location</w:t>
+        </w:r>
+      </w:ins>
+      <w:ins w:id="16" w:author="Greg Landry" w:date="2018-03-27T09:45:00Z">
+        <w:r>
+          <w:rPr>
+            <w:rFonts w:ascii="Arial" w:hAnsi="Arial" w:cs="Arial"/>
+          </w:rPr>
+          <w:t xml:space="preserve">. </w:t>
+        </w:r>
+      </w:ins>
+      <w:ins w:id="17" w:author="Greg Landry" w:date="2018-03-27T09:46:00Z">
+        <w:r>
+          <w:rPr>
+            <w:rFonts w:ascii="Arial" w:hAnsi="Arial" w:cs="Arial"/>
+          </w:rPr>
+          <w:t xml:space="preserve">Reads use the same offset </w:t>
+        </w:r>
+      </w:ins>
+      <w:ins w:id="18" w:author="Greg Landry" w:date="2018-03-27T09:49:00Z">
+        <w:r>
+          <w:rPr>
+            <w:rFonts w:ascii="Arial" w:hAnsi="Arial" w:cs="Arial"/>
+          </w:rPr>
+          <w:t xml:space="preserve">location </w:t>
+        </w:r>
+      </w:ins>
+      <w:ins w:id="19" w:author="Greg Landry" w:date="2018-03-27T09:46:00Z">
+        <w:r>
+          <w:rPr>
+            <w:rFonts w:ascii="Arial" w:hAnsi="Arial" w:cs="Arial"/>
+          </w:rPr>
+          <w:t xml:space="preserve">as the previous write. </w:t>
+        </w:r>
+      </w:ins>
+      <w:ins w:id="20" w:author="Greg Landry" w:date="2018-03-27T09:45:00Z">
+        <w:r>
+          <w:rPr>
+            <w:rFonts w:ascii="Arial" w:hAnsi="Arial" w:cs="Arial"/>
+          </w:rPr>
+          <w:t xml:space="preserve">This allows a single I2C slave to have 256 different register locations that can be used to store data. You can also use a 2-byte offset which allows </w:t>
+        </w:r>
+      </w:ins>
+      <w:ins w:id="21" w:author="Greg Landry" w:date="2018-03-27T09:49:00Z">
+        <w:r>
+          <w:rPr>
+            <w:rFonts w:ascii="Arial" w:hAnsi="Arial" w:cs="Arial"/>
+          </w:rPr>
+          <w:t>64</w:t>
+        </w:r>
+      </w:ins>
+      <w:ins w:id="22" w:author="Greg Landry" w:date="2018-03-27T09:45:00Z">
+        <w:r>
+          <w:rPr>
+            <w:rFonts w:ascii="Arial" w:hAnsi="Arial" w:cs="Arial"/>
+          </w:rPr>
+          <w:t>K locations. This scheme is</w:t>
+        </w:r>
+      </w:ins>
+      <w:del w:id="23" w:author="Greg Landry" w:date="2018-03-27T09:46:00Z">
+        <w:r>
+          <w:rPr>
+            <w:rFonts w:ascii="Arial" w:hAnsi="Arial" w:cs="Arial"/>
+          </w:rPr>
+          <w:delText xml:space="preserve"> It</w:delText>
+        </w:r>
+      </w:del>
+      <w:del w:id="24" w:author="Greg Landry" w:date="2018-03-27T09:43:00Z">
+        <w:r>
+          <w:rPr>
+            <w:rFonts w:ascii="Arial" w:hAnsi="Arial" w:cs="Arial"/>
+          </w:rPr>
+          <w:delText>’</w:delText>
+        </w:r>
+      </w:del>
+      <w:del w:id="25" w:author="Greg Landry" w:date="2018-03-27T09:46:00Z">
+        <w:r>
+          <w:rPr>
+            <w:rFonts w:ascii="Arial" w:hAnsi="Arial" w:cs="Arial"/>
+          </w:rPr>
+          <w:delText>s</w:delText>
+        </w:r>
+      </w:del>
+      <w:r>
+        <w:rPr>
+          <w:rFonts w:ascii="Arial" w:hAnsi="Arial" w:cs="Arial"/>
+        </w:rPr>
+        <w:t xml:space="preserve"> interrupt driven and designed to easily setup an I2C slave in your firmware.  </w:t>
+      </w:r>
+    </w:p>
+    <w:p>
+      <w:pPr>
+        <w:pStyle w:val="NormalWeb"/>
+        <w:rPr>
+          <w:rFonts w:ascii="Arial" w:hAnsi="Arial" w:cs="Arial"/>
+        </w:rPr>
+      </w:pPr>
+      <w:r>
+        <w:rPr>
+          <w:rFonts w:ascii="Arial" w:hAnsi="Arial" w:cs="Arial"/>
+        </w:rPr>
+        <w:t xml:space="preserve">We’ll initialize a read/write buffer with the set buffer API call and a local variable that we’ll declare called </w:t>
       </w:r>
       <w:proofErr w:type="spellStart"/>
       <w:r>
         <w:rPr>
           <w:rFonts w:ascii="Arial" w:hAnsi="Arial" w:cs="Arial"/>
         </w:rPr>
+        <w:t>myBuffer</w:t>
+      </w:r>
+      <w:proofErr w:type="spellEnd"/>
+      <w:r>
+        <w:rPr>
+          <w:rFonts w:ascii="Arial" w:hAnsi="Arial" w:cs="Arial"/>
+        </w:rPr>
+        <w:t>.  Because this variable can be changed by the interrupt service routine I’ll use the volatile flag to let the compiler know not to optimize the variable out.</w:t>
+      </w:r>
+      <w:del w:id="26" w:author="Greg Landry" w:date="2018-03-27T09:44:00Z">
+        <w:r>
+          <w:rPr>
+            <w:rFonts w:ascii="Arial" w:hAnsi="Arial" w:cs="Arial"/>
+          </w:rPr>
+          <w:delText xml:space="preserve"> </w:delText>
+        </w:r>
+      </w:del>
+    </w:p>
+    <w:p>
+      <w:pPr>
+        <w:pStyle w:val="NormalWeb"/>
+        <w:rPr>
+          <w:rFonts w:ascii="Arial" w:hAnsi="Arial" w:cs="Arial"/>
+        </w:rPr>
+      </w:pPr>
+      <w:r>
+        <w:rPr>
+          <w:rFonts w:ascii="Arial" w:hAnsi="Arial" w:cs="Arial"/>
+        </w:rPr>
+        <w:lastRenderedPageBreak/>
+        <w:t xml:space="preserve">In the main loop, we’ll simply use the contents of the variable </w:t>
+      </w:r>
+      <w:del w:id="27" w:author="Greg Landry" w:date="2018-03-27T09:44:00Z">
+        <w:r>
+          <w:rPr>
+            <w:rFonts w:ascii="Arial" w:hAnsi="Arial" w:cs="Arial"/>
+          </w:rPr>
+          <w:delText xml:space="preserve">mybuffer </w:delText>
+        </w:r>
+      </w:del>
+      <w:proofErr w:type="spellStart"/>
+      <w:ins w:id="28" w:author="Greg Landry" w:date="2018-03-27T09:44:00Z">
+        <w:r>
+          <w:rPr>
+            <w:rFonts w:ascii="Arial" w:hAnsi="Arial" w:cs="Arial"/>
+          </w:rPr>
+          <w:t>my</w:t>
+        </w:r>
+        <w:r>
+          <w:rPr>
+            <w:rFonts w:ascii="Arial" w:hAnsi="Arial" w:cs="Arial"/>
+          </w:rPr>
+          <w:t>B</w:t>
+        </w:r>
+        <w:r>
+          <w:rPr>
+            <w:rFonts w:ascii="Arial" w:hAnsi="Arial" w:cs="Arial"/>
+          </w:rPr>
+          <w:t>uffer</w:t>
+        </w:r>
+        <w:proofErr w:type="spellEnd"/>
+        <w:r>
+          <w:rPr>
+            <w:rFonts w:ascii="Arial" w:hAnsi="Arial" w:cs="Arial"/>
+          </w:rPr>
+          <w:t xml:space="preserve"> </w:t>
+        </w:r>
+      </w:ins>
+      <w:r>
+        <w:rPr>
+          <w:rFonts w:ascii="Arial" w:hAnsi="Arial" w:cs="Arial"/>
+        </w:rPr>
+        <w:t xml:space="preserve">to update the compare value of the PWM using the standard API call that we used in the previous </w:t>
+      </w:r>
+      <w:bookmarkStart w:id="29" w:name="_GoBack"/>
+      <w:bookmarkEnd w:id="29"/>
+      <w:proofErr w:type="spellStart"/>
+      <w:r>
+        <w:rPr>
+          <w:rFonts w:ascii="Arial" w:hAnsi="Arial" w:cs="Arial"/>
+        </w:rPr>
         <w:t>BasicTCPWM</w:t>
       </w:r>
       <w:proofErr w:type="spellEnd"/>
@@ -174,411 +601,343 @@
         <w:rPr>
           <w:rFonts w:ascii="Arial" w:hAnsi="Arial" w:cs="Arial"/>
         </w:rPr>
-        <w:t xml:space="preserve"> project we did in the prior lesson.  Let’s copy the entire schematic and paste that into our BasicI2C project.</w:t>
-      </w:r>
-    </w:p>
-    <w:p>
-      <w:pPr>
-        <w:pStyle w:val="NormalWeb"/>
-        <w:rPr>
-          <w:rFonts w:ascii="Arial" w:hAnsi="Arial" w:cs="Arial"/>
-        </w:rPr>
-      </w:pPr>
-      <w:r>
-        <w:rPr>
-          <w:rFonts w:ascii="Arial" w:hAnsi="Arial" w:cs="Arial"/>
-        </w:rPr>
-        <w:t xml:space="preserve">I want to show you an additional feature of the TCPWM component, so let’s </w:t>
-      </w:r>
-      <w:proofErr w:type="gramStart"/>
-      <w:r>
-        <w:rPr>
-          <w:rFonts w:ascii="Arial" w:hAnsi="Arial" w:cs="Arial"/>
-        </w:rPr>
-        <w:t>open up</w:t>
-      </w:r>
-      <w:proofErr w:type="gramEnd"/>
-      <w:r>
-        <w:rPr>
-          <w:rFonts w:ascii="Arial" w:hAnsi="Arial" w:cs="Arial"/>
-        </w:rPr>
-        <w:t xml:space="preserve"> the configuration dialog.  Click on the advanced tab.  Here you can see more configuration options like the kill and start input, which we’ll talk about in the next lesson, as well as how you can change the polarity of the PWM output.  In this case, because the LED on the kit is active low, and I want to use larger duty cycles for a brighter LED, cause that just makes sense, I’m going to invert the output of the PWM. Now hit okay.</w:t>
-      </w:r>
-    </w:p>
-    <w:p>
-      <w:pPr>
-        <w:pStyle w:val="NormalWeb"/>
-        <w:rPr>
-          <w:rFonts w:ascii="Arial" w:hAnsi="Arial" w:cs="Arial"/>
-        </w:rPr>
-      </w:pPr>
-      <w:r>
-        <w:rPr>
-          <w:rFonts w:ascii="Arial" w:hAnsi="Arial" w:cs="Arial"/>
-        </w:rPr>
-        <w:t>Now, let’s add the EZ-I2C component from the catalog.  Double click it and let’s rename it to EZI2C without the underscore 1.  You can also see the other configuration settings like the address and data rate.  Click okay and now on to configuring the pins.</w:t>
-      </w:r>
-    </w:p>
-    <w:p>
-      <w:pPr>
-        <w:pStyle w:val="NormalWeb"/>
-        <w:rPr>
-          <w:rFonts w:ascii="Arial" w:hAnsi="Arial" w:cs="Arial"/>
-        </w:rPr>
-      </w:pPr>
-      <w:r>
-        <w:rPr>
-          <w:rFonts w:ascii="Arial" w:hAnsi="Arial" w:cs="Arial"/>
-        </w:rPr>
-        <w:t>And let’s make sure we assign the pin for the LED to P0[3].  And then SDA</w:t>
-      </w:r>
-      <w:r>
-        <w:rPr>
-          <w:rFonts w:ascii="Arial" w:hAnsi="Arial" w:cs="Arial"/>
-        </w:rPr>
-        <w:t>, the data signal, assign that to P6[1] and SCL, the clock, to P6[0].</w:t>
-      </w:r>
-    </w:p>
-    <w:p>
-      <w:pPr>
-        <w:pStyle w:val="NormalWeb"/>
-        <w:rPr>
-          <w:rFonts w:ascii="Arial" w:hAnsi="Arial" w:cs="Arial"/>
-        </w:rPr>
-      </w:pPr>
-      <w:r>
-        <w:rPr>
-          <w:rFonts w:ascii="Arial" w:hAnsi="Arial" w:cs="Arial"/>
-        </w:rPr>
-        <w:t>And on to the Cortex-M4 main application.</w:t>
-      </w:r>
-    </w:p>
-    <w:p>
-      <w:pPr>
-        <w:pStyle w:val="NormalWeb"/>
-        <w:rPr>
-          <w:rFonts w:ascii="Arial" w:hAnsi="Arial" w:cs="Arial"/>
-        </w:rPr>
-      </w:pPr>
-      <w:r>
-        <w:rPr>
-          <w:rFonts w:ascii="Arial" w:hAnsi="Arial" w:cs="Arial"/>
-        </w:rPr>
-        <w:t xml:space="preserve">Let’s start the PWM </w:t>
-      </w:r>
-      <w:r>
-        <w:rPr>
-          <w:rFonts w:ascii="Arial" w:hAnsi="Arial" w:cs="Arial"/>
-        </w:rPr>
-        <w:t>and EZ-I2C components with the simple start API call.</w:t>
-      </w:r>
-    </w:p>
-    <w:p>
-      <w:pPr>
-        <w:pStyle w:val="NormalWeb"/>
-        <w:rPr>
-          <w:rFonts w:ascii="Arial" w:hAnsi="Arial" w:cs="Arial"/>
-        </w:rPr>
-      </w:pPr>
-      <w:r>
-        <w:rPr>
-          <w:rFonts w:ascii="Arial" w:hAnsi="Arial" w:cs="Arial"/>
-        </w:rPr>
-        <w:t xml:space="preserve">The EZ-I2C component implements an EEPROM I2C scheme.  </w:t>
-      </w:r>
-      <w:proofErr w:type="gramStart"/>
-      <w:r>
-        <w:rPr>
-          <w:rFonts w:ascii="Arial" w:hAnsi="Arial" w:cs="Arial"/>
-        </w:rPr>
-        <w:t>It’s</w:t>
-      </w:r>
-      <w:proofErr w:type="gramEnd"/>
-      <w:r>
-        <w:rPr>
-          <w:rFonts w:ascii="Arial" w:hAnsi="Arial" w:cs="Arial"/>
-        </w:rPr>
-        <w:t xml:space="preserve"> interrupt driven and designed to easily setup an I2C slave in your firmware.  </w:t>
-      </w:r>
-    </w:p>
-    <w:p>
-      <w:pPr>
-        <w:pStyle w:val="NormalWeb"/>
-        <w:rPr>
-          <w:rFonts w:ascii="Arial" w:hAnsi="Arial" w:cs="Arial"/>
-        </w:rPr>
-      </w:pPr>
-      <w:r>
-        <w:rPr>
-          <w:rFonts w:ascii="Arial" w:hAnsi="Arial" w:cs="Arial"/>
-        </w:rPr>
-        <w:t xml:space="preserve">We’ll initialize a read/write buffer with the set buffer API call and a local variable that we’ll declare called </w:t>
+        <w:t xml:space="preserve"> project.</w:t>
+      </w:r>
+    </w:p>
+    <w:p>
+      <w:pPr>
+        <w:pStyle w:val="NormalWeb"/>
+        <w:rPr>
+          <w:rFonts w:ascii="Arial" w:hAnsi="Arial" w:cs="Arial"/>
+        </w:rPr>
+      </w:pPr>
+      <w:r>
+        <w:rPr>
+          <w:rFonts w:ascii="Arial" w:hAnsi="Arial" w:cs="Arial"/>
+        </w:rPr>
+        <w:t>Then, we’ll put the CPU to sleep and tell it to wait for the next interrupt before waking up.</w:t>
+      </w:r>
+      <w:ins w:id="30" w:author="Greg Landry" w:date="2018-03-27T10:01:00Z">
+        <w:r>
+          <w:rPr>
+            <w:rFonts w:ascii="Arial" w:hAnsi="Arial" w:cs="Arial"/>
+          </w:rPr>
+          <w:t xml:space="preserve"> Any I2C command from the master will generate an interrupt which will wake up the CPU.</w:t>
+        </w:r>
+      </w:ins>
+    </w:p>
+    <w:p>
+      <w:pPr>
+        <w:pStyle w:val="NormalWeb"/>
+        <w:rPr>
+          <w:rFonts w:ascii="Arial" w:hAnsi="Arial" w:cs="Arial"/>
+        </w:rPr>
+      </w:pPr>
+      <w:r>
+        <w:rPr>
+          <w:rFonts w:ascii="Arial" w:hAnsi="Arial" w:cs="Arial"/>
+        </w:rPr>
+        <w:t>Now, build, program and test…</w:t>
+      </w:r>
+    </w:p>
+    <w:p>
+      <w:pPr>
+        <w:pStyle w:val="NormalWeb"/>
+        <w:rPr>
+          <w:rFonts w:ascii="Arial" w:hAnsi="Arial" w:cs="Arial"/>
+        </w:rPr>
+      </w:pPr>
+      <w:r>
+        <w:rPr>
+          <w:rFonts w:ascii="Arial" w:hAnsi="Arial" w:cs="Arial"/>
+        </w:rPr>
+        <w:t>To test this</w:t>
+      </w:r>
+      <w:ins w:id="31" w:author="Greg Landry" w:date="2018-03-27T09:44:00Z">
+        <w:r>
+          <w:rPr>
+            <w:rFonts w:ascii="Arial" w:hAnsi="Arial" w:cs="Arial"/>
+          </w:rPr>
+          <w:t>,</w:t>
+        </w:r>
+      </w:ins>
+      <w:r>
+        <w:rPr>
+          <w:rFonts w:ascii="Arial" w:hAnsi="Arial" w:cs="Arial"/>
+        </w:rPr>
+        <w:t xml:space="preserve"> I’ll use Cypress’ </w:t>
+      </w:r>
+      <w:ins w:id="32" w:author="Greg Landry" w:date="2018-03-27T09:50:00Z">
+        <w:r>
+          <w:rPr>
+            <w:rFonts w:ascii="Arial" w:hAnsi="Arial" w:cs="Arial"/>
+          </w:rPr>
+          <w:t>B</w:t>
+        </w:r>
+      </w:ins>
+      <w:del w:id="33" w:author="Greg Landry" w:date="2018-03-27T09:50:00Z">
+        <w:r>
+          <w:rPr>
+            <w:rFonts w:ascii="Arial" w:hAnsi="Arial" w:cs="Arial"/>
+          </w:rPr>
+          <w:delText>b</w:delText>
+        </w:r>
+      </w:del>
+      <w:r>
+        <w:rPr>
+          <w:rFonts w:ascii="Arial" w:hAnsi="Arial" w:cs="Arial"/>
+        </w:rPr>
+        <w:t xml:space="preserve">ridge </w:t>
+      </w:r>
+      <w:ins w:id="34" w:author="Greg Landry" w:date="2018-03-27T09:50:00Z">
+        <w:r>
+          <w:rPr>
+            <w:rFonts w:ascii="Arial" w:hAnsi="Arial" w:cs="Arial"/>
+          </w:rPr>
+          <w:t>C</w:t>
+        </w:r>
+      </w:ins>
+      <w:del w:id="35" w:author="Greg Landry" w:date="2018-03-27T09:50:00Z">
+        <w:r>
+          <w:rPr>
+            <w:rFonts w:ascii="Arial" w:hAnsi="Arial" w:cs="Arial"/>
+          </w:rPr>
+          <w:delText>c</w:delText>
+        </w:r>
+      </w:del>
+      <w:r>
+        <w:rPr>
+          <w:rFonts w:ascii="Arial" w:hAnsi="Arial" w:cs="Arial"/>
+        </w:rPr>
+        <w:t xml:space="preserve">ontrol </w:t>
+      </w:r>
+      <w:ins w:id="36" w:author="Greg Landry" w:date="2018-03-27T09:50:00Z">
+        <w:r>
+          <w:rPr>
+            <w:rFonts w:ascii="Arial" w:hAnsi="Arial" w:cs="Arial"/>
+          </w:rPr>
+          <w:t>P</w:t>
+        </w:r>
+      </w:ins>
+      <w:del w:id="37" w:author="Greg Landry" w:date="2018-03-27T09:50:00Z">
+        <w:r>
+          <w:rPr>
+            <w:rFonts w:ascii="Arial" w:hAnsi="Arial" w:cs="Arial"/>
+          </w:rPr>
+          <w:delText>p</w:delText>
+        </w:r>
+      </w:del>
+      <w:r>
+        <w:rPr>
+          <w:rFonts w:ascii="Arial" w:hAnsi="Arial" w:cs="Arial"/>
+        </w:rPr>
+        <w:t xml:space="preserve">anel tool that comes with PSoC Creator.  I’ll open the tool and click on the </w:t>
       </w:r>
       <w:proofErr w:type="spellStart"/>
       <w:r>
         <w:rPr>
           <w:rFonts w:ascii="Arial" w:hAnsi="Arial" w:cs="Arial"/>
         </w:rPr>
-        <w:t>myBuffer</w:t>
+        <w:t>KitProg</w:t>
       </w:r>
       <w:proofErr w:type="spellEnd"/>
       <w:r>
         <w:rPr>
           <w:rFonts w:ascii="Arial" w:hAnsi="Arial" w:cs="Arial"/>
         </w:rPr>
-        <w:t xml:space="preserve">.  Because this variable can be changed by the interrupt service routine I’ll use the volatile flag to let the compiler know not to optimize the variable out. </w:t>
-      </w:r>
-    </w:p>
-    <w:p>
-      <w:pPr>
-        <w:pStyle w:val="NormalWeb"/>
-        <w:rPr>
-          <w:rFonts w:ascii="Arial" w:hAnsi="Arial" w:cs="Arial"/>
-        </w:rPr>
-      </w:pPr>
-      <w:r>
-        <w:rPr>
-          <w:rFonts w:ascii="Arial" w:hAnsi="Arial" w:cs="Arial"/>
-        </w:rPr>
-        <w:t xml:space="preserve">In the main loop, we’ll simply use the contents of the variable </w:t>
+        <w:t xml:space="preserve"> entry at the bottom of the screen.  At the top I’m going to write different compare values to send to the PSoC 6 to change the LED intensity.  I’ll do this by typing: w, for write, 8, for the address, 0, for the register</w:t>
+      </w:r>
+      <w:ins w:id="38" w:author="Greg Landry" w:date="2018-03-27T09:47:00Z">
+        <w:r>
+          <w:rPr>
+            <w:rFonts w:ascii="Arial" w:hAnsi="Arial" w:cs="Arial"/>
+          </w:rPr>
+          <w:t xml:space="preserve"> offset</w:t>
+        </w:r>
+      </w:ins>
+      <w:r>
+        <w:rPr>
+          <w:rFonts w:ascii="Arial" w:hAnsi="Arial" w:cs="Arial"/>
+        </w:rPr>
+        <w:t>, and the hex value for the intensity, 0 to 100; and then p, for an I2C stop.  For example, w 8 0 32 p, sets the PWM at a 50% duty cycle</w:t>
+      </w:r>
+      <w:ins w:id="39" w:author="Greg Landry" w:date="2018-03-27T09:47:00Z">
+        <w:r>
+          <w:rPr>
+            <w:rFonts w:ascii="Arial" w:hAnsi="Arial" w:cs="Arial"/>
+          </w:rPr>
+          <w:t xml:space="preserve"> – because hex 32 is 50 -</w:t>
+        </w:r>
+      </w:ins>
+      <w:r>
+        <w:rPr>
+          <w:rFonts w:ascii="Arial" w:hAnsi="Arial" w:cs="Arial"/>
+        </w:rPr>
+        <w:t xml:space="preserve"> for half intensity. </w:t>
+      </w:r>
+    </w:p>
+    <w:p>
+      <w:pPr>
+        <w:pStyle w:val="NormalWeb"/>
+        <w:rPr>
+          <w:ins w:id="40" w:author="Greg Landry" w:date="2018-03-27T09:50:00Z"/>
+          <w:rFonts w:ascii="Arial" w:hAnsi="Arial" w:cs="Arial"/>
+        </w:rPr>
+      </w:pPr>
+      <w:r>
+        <w:rPr>
+          <w:rFonts w:ascii="Arial" w:hAnsi="Arial" w:cs="Arial"/>
+        </w:rPr>
+        <w:t xml:space="preserve">Awesome.  </w:t>
+      </w:r>
+    </w:p>
+    <w:p>
+      <w:pPr>
+        <w:pStyle w:val="NormalWeb"/>
+        <w:rPr>
+          <w:rFonts w:ascii="Arial" w:hAnsi="Arial" w:cs="Arial"/>
+        </w:rPr>
+      </w:pPr>
+      <w:ins w:id="41" w:author="Greg Landry" w:date="2018-03-27T09:50:00Z">
+        <w:r>
+          <w:rPr>
+            <w:rFonts w:ascii="Arial" w:hAnsi="Arial" w:cs="Arial"/>
+          </w:rPr>
+          <w:t xml:space="preserve">One note about the bridge control panel – if you want to re-program the PSoC, you must disconnect from the bridge control panel first. Otherwise PSoC Creator will not be able to connect to the </w:t>
+        </w:r>
+        <w:proofErr w:type="spellStart"/>
+        <w:r>
+          <w:rPr>
+            <w:rFonts w:ascii="Arial" w:hAnsi="Arial" w:cs="Arial"/>
+          </w:rPr>
+          <w:t>KitProg</w:t>
+        </w:r>
+        <w:proofErr w:type="spellEnd"/>
+        <w:r>
+          <w:rPr>
+            <w:rFonts w:ascii="Arial" w:hAnsi="Arial" w:cs="Arial"/>
+          </w:rPr>
+          <w:t>.</w:t>
+        </w:r>
+      </w:ins>
+      <w:ins w:id="42" w:author="Greg Landry" w:date="2018-03-27T09:51:00Z">
+        <w:r>
+          <w:rPr>
+            <w:rFonts w:ascii="Arial" w:hAnsi="Arial" w:cs="Arial"/>
+          </w:rPr>
+          <w:t xml:space="preserve"> Once you finish reprogramming, just select the </w:t>
+        </w:r>
+        <w:proofErr w:type="spellStart"/>
+        <w:r>
+          <w:rPr>
+            <w:rFonts w:ascii="Arial" w:hAnsi="Arial" w:cs="Arial"/>
+          </w:rPr>
+          <w:t>KitProg</w:t>
+        </w:r>
+        <w:proofErr w:type="spellEnd"/>
+        <w:r>
+          <w:rPr>
+            <w:rFonts w:ascii="Arial" w:hAnsi="Arial" w:cs="Arial"/>
+          </w:rPr>
+          <w:t xml:space="preserve"> again from the bridge control panel to reconnect.</w:t>
+        </w:r>
+      </w:ins>
+    </w:p>
+    <w:p>
+      <w:pPr>
+        <w:pStyle w:val="NormalWeb"/>
+        <w:rPr>
+          <w:del w:id="43" w:author="Alan Hawse" w:date="2018-03-26T10:53:00Z"/>
+          <w:rFonts w:ascii="Arial" w:hAnsi="Arial" w:cs="Arial"/>
+        </w:rPr>
+      </w:pPr>
+      <w:del w:id="44" w:author="Alan Hawse" w:date="2018-03-26T10:53:00Z">
+        <w:r>
+          <w:rPr>
+            <w:rFonts w:ascii="Arial" w:hAnsi="Arial" w:cs="Arial"/>
+          </w:rPr>
+          <w:delText>[Alternate 2-video version]</w:delText>
+        </w:r>
+      </w:del>
+    </w:p>
+    <w:p>
+      <w:pPr>
+        <w:pStyle w:val="NormalWeb"/>
+        <w:rPr>
+          <w:rFonts w:ascii="Arial" w:hAnsi="Arial" w:cs="Arial"/>
+        </w:rPr>
+      </w:pPr>
+      <w:r>
+        <w:rPr>
+          <w:rFonts w:ascii="Arial" w:hAnsi="Arial" w:cs="Arial"/>
+        </w:rPr>
+        <w:t xml:space="preserve">Now we that we understand how to implement </w:t>
+      </w:r>
+      <w:ins w:id="45" w:author="Greg Landry" w:date="2018-03-27T09:48:00Z">
+        <w:r>
+          <w:rPr>
+            <w:rFonts w:ascii="Arial" w:hAnsi="Arial" w:cs="Arial"/>
+          </w:rPr>
+          <w:t>EZ-</w:t>
+        </w:r>
+      </w:ins>
+      <w:r>
+        <w:rPr>
+          <w:rFonts w:ascii="Arial" w:hAnsi="Arial" w:cs="Arial"/>
+        </w:rPr>
+        <w:t xml:space="preserve">I2C with PSoC 6, next we’ll add </w:t>
+      </w:r>
+      <w:del w:id="46" w:author="Greg Landry" w:date="2018-03-27T09:52:00Z">
+        <w:r>
+          <w:rPr>
+            <w:rFonts w:ascii="Arial" w:hAnsi="Arial" w:cs="Arial"/>
+          </w:rPr>
+          <w:delText xml:space="preserve">this </w:delText>
+        </w:r>
+      </w:del>
+      <w:ins w:id="47" w:author="Greg Landry" w:date="2018-03-27T09:52:00Z">
+        <w:r>
+          <w:rPr>
+            <w:rFonts w:ascii="Arial" w:hAnsi="Arial" w:cs="Arial"/>
+          </w:rPr>
+          <w:t>it</w:t>
+        </w:r>
+        <w:r>
+          <w:rPr>
+            <w:rFonts w:ascii="Arial" w:hAnsi="Arial" w:cs="Arial"/>
+          </w:rPr>
+          <w:t xml:space="preserve"> </w:t>
+        </w:r>
+      </w:ins>
+      <w:r>
+        <w:rPr>
+          <w:rFonts w:ascii="Arial" w:hAnsi="Arial" w:cs="Arial"/>
+        </w:rPr>
+        <w:t xml:space="preserve">to our BLE-controlled robotic arm project. </w:t>
+      </w:r>
+    </w:p>
+    <w:p>
+      <w:pPr>
+        <w:pStyle w:val="NormalWeb"/>
+      </w:pPr>
+      <w:r>
+        <w:rPr>
+          <w:rFonts w:ascii="Arial" w:hAnsi="Arial" w:cs="Arial"/>
+        </w:rPr>
+        <w:t>You can post your comments and questions in our PSoC 6 community or as always you are welcome to email me at alan_hawse@cypress.com or tweet me at @</w:t>
       </w:r>
       <w:proofErr w:type="spellStart"/>
       <w:r>
         <w:rPr>
           <w:rFonts w:ascii="Arial" w:hAnsi="Arial" w:cs="Arial"/>
         </w:rPr>
-        <w:t>mybuffer</w:t>
+        <w:t>askioexpert</w:t>
       </w:r>
       <w:proofErr w:type="spellEnd"/>
       <w:r>
         <w:rPr>
           <w:rFonts w:ascii="Arial" w:hAnsi="Arial" w:cs="Arial"/>
         </w:rPr>
-        <w:t xml:space="preserve"> to update the compare value of the PWM using the standard API call that we used in the previous </w:t>
-      </w:r>
-      <w:proofErr w:type="spellStart"/>
-      <w:r>
-        <w:rPr>
-          <w:rFonts w:ascii="Arial" w:hAnsi="Arial" w:cs="Arial"/>
-        </w:rPr>
-        <w:t>BasicTCPWM</w:t>
-      </w:r>
-      <w:proofErr w:type="spellEnd"/>
-      <w:r>
-        <w:rPr>
-          <w:rFonts w:ascii="Arial" w:hAnsi="Arial" w:cs="Arial"/>
-        </w:rPr>
-        <w:t xml:space="preserve"> project.</w:t>
-      </w:r>
-    </w:p>
-    <w:p>
-      <w:pPr>
-        <w:pStyle w:val="NormalWeb"/>
-        <w:rPr>
-          <w:rFonts w:ascii="Arial" w:hAnsi="Arial" w:cs="Arial"/>
-        </w:rPr>
-      </w:pPr>
-      <w:r>
-        <w:rPr>
-          <w:rFonts w:ascii="Arial" w:hAnsi="Arial" w:cs="Arial"/>
-        </w:rPr>
-        <w:t>Then, we’ll put the CPU to sleep and tell it to wait for the next interrupt before waking up.</w:t>
-      </w:r>
-    </w:p>
-    <w:p>
-      <w:pPr>
-        <w:pStyle w:val="NormalWeb"/>
-        <w:rPr>
-          <w:rFonts w:ascii="Arial" w:hAnsi="Arial" w:cs="Arial"/>
-        </w:rPr>
-      </w:pPr>
-      <w:r>
-        <w:rPr>
-          <w:rFonts w:ascii="Arial" w:hAnsi="Arial" w:cs="Arial"/>
-        </w:rPr>
-        <w:lastRenderedPageBreak/>
-        <w:t>Now, build, program and test…</w:t>
-      </w:r>
-    </w:p>
-    <w:p>
-      <w:pPr>
-        <w:pStyle w:val="NormalWeb"/>
-        <w:rPr>
-          <w:rFonts w:ascii="Arial" w:hAnsi="Arial" w:cs="Arial"/>
-        </w:rPr>
-      </w:pPr>
-      <w:r>
-        <w:rPr>
-          <w:rFonts w:ascii="Arial" w:hAnsi="Arial" w:cs="Arial"/>
-        </w:rPr>
-        <w:t xml:space="preserve">To test </w:t>
-      </w:r>
-      <w:proofErr w:type="gramStart"/>
-      <w:r>
-        <w:rPr>
-          <w:rFonts w:ascii="Arial" w:hAnsi="Arial" w:cs="Arial"/>
-        </w:rPr>
-        <w:t>this</w:t>
-      </w:r>
-      <w:proofErr w:type="gramEnd"/>
-      <w:r>
-        <w:rPr>
-          <w:rFonts w:ascii="Arial" w:hAnsi="Arial" w:cs="Arial"/>
-        </w:rPr>
-        <w:t xml:space="preserve"> I’ll use Cypress’ bridge control panel tool that comes with </w:t>
-      </w:r>
-      <w:proofErr w:type="spellStart"/>
-      <w:r>
-        <w:rPr>
-          <w:rFonts w:ascii="Arial" w:hAnsi="Arial" w:cs="Arial"/>
-        </w:rPr>
-        <w:t>PSoC</w:t>
-      </w:r>
-      <w:proofErr w:type="spellEnd"/>
-      <w:r>
-        <w:rPr>
-          <w:rFonts w:ascii="Arial" w:hAnsi="Arial" w:cs="Arial"/>
-        </w:rPr>
-        <w:t xml:space="preserve"> Creator.  I’ll open the tool and click on the </w:t>
-      </w:r>
-      <w:proofErr w:type="spellStart"/>
-      <w:r>
-        <w:rPr>
-          <w:rFonts w:ascii="Arial" w:hAnsi="Arial" w:cs="Arial"/>
-        </w:rPr>
-        <w:t>KitProg</w:t>
-      </w:r>
-      <w:proofErr w:type="spellEnd"/>
-      <w:r>
-        <w:rPr>
-          <w:rFonts w:ascii="Arial" w:hAnsi="Arial" w:cs="Arial"/>
-        </w:rPr>
-        <w:t xml:space="preserve"> entry at the bottom of the screen.  At the </w:t>
-      </w:r>
-      <w:proofErr w:type="gramStart"/>
-      <w:r>
-        <w:rPr>
-          <w:rFonts w:ascii="Arial" w:hAnsi="Arial" w:cs="Arial"/>
-        </w:rPr>
-        <w:t>top</w:t>
-      </w:r>
-      <w:proofErr w:type="gramEnd"/>
-      <w:r>
-        <w:rPr>
-          <w:rFonts w:ascii="Arial" w:hAnsi="Arial" w:cs="Arial"/>
-        </w:rPr>
-        <w:t xml:space="preserve"> I’m going to write different compare values to send to the </w:t>
-      </w:r>
-      <w:proofErr w:type="spellStart"/>
-      <w:r>
-        <w:rPr>
-          <w:rFonts w:ascii="Arial" w:hAnsi="Arial" w:cs="Arial"/>
-        </w:rPr>
-        <w:t>PSoC</w:t>
-      </w:r>
-      <w:proofErr w:type="spellEnd"/>
-      <w:r>
-        <w:rPr>
-          <w:rFonts w:ascii="Arial" w:hAnsi="Arial" w:cs="Arial"/>
-        </w:rPr>
-        <w:t xml:space="preserve"> 6 to change the LED intensity.  I’ll do this by typing: w, for write, 8, for the address, 0, for the register, and the hex value for the intensity, 0 to 100; and then p, for an I2C stop.  For example, w 8 0 32 p, sets the PWM at a 50% duty cycle for half intensity. </w:t>
-      </w:r>
-    </w:p>
-    <w:p>
-      <w:pPr>
-        <w:pStyle w:val="NormalWeb"/>
-        <w:rPr>
-          <w:rFonts w:ascii="Arial" w:hAnsi="Arial" w:cs="Arial"/>
-        </w:rPr>
-      </w:pPr>
-      <w:r>
-        <w:rPr>
-          <w:rFonts w:ascii="Arial" w:hAnsi="Arial" w:cs="Arial"/>
-        </w:rPr>
-        <w:t xml:space="preserve">Awesome.  </w:t>
-      </w:r>
-    </w:p>
-    <w:p>
-      <w:pPr>
-        <w:pStyle w:val="NormalWeb"/>
-        <w:rPr>
-          <w:del w:id="2" w:author="Alan Hawse" w:date="2018-03-26T10:53:00Z"/>
-          <w:rFonts w:ascii="Arial" w:hAnsi="Arial" w:cs="Arial"/>
-        </w:rPr>
-      </w:pPr>
-      <w:del w:id="3" w:author="Alan Hawse" w:date="2018-03-26T10:53:00Z">
-        <w:r>
-          <w:rPr>
-            <w:rFonts w:ascii="Arial" w:hAnsi="Arial" w:cs="Arial"/>
-          </w:rPr>
-          <w:delText>[Alternate 2-video version]</w:delText>
-        </w:r>
-      </w:del>
-    </w:p>
-    <w:p>
-      <w:pPr>
-        <w:pStyle w:val="NormalWeb"/>
-        <w:rPr>
-          <w:rFonts w:ascii="Arial" w:hAnsi="Arial" w:cs="Arial"/>
-        </w:rPr>
-      </w:pPr>
-      <w:r>
-        <w:rPr>
-          <w:rFonts w:ascii="Arial" w:hAnsi="Arial" w:cs="Arial"/>
-        </w:rPr>
-        <w:t xml:space="preserve">Now we that we understand how to implement I2C with </w:t>
-      </w:r>
-      <w:proofErr w:type="spellStart"/>
-      <w:r>
-        <w:rPr>
-          <w:rFonts w:ascii="Arial" w:hAnsi="Arial" w:cs="Arial"/>
-        </w:rPr>
-        <w:t>PSoC</w:t>
-      </w:r>
-      <w:proofErr w:type="spellEnd"/>
-      <w:r>
-        <w:rPr>
-          <w:rFonts w:ascii="Arial" w:hAnsi="Arial" w:cs="Arial"/>
-        </w:rPr>
-        <w:t xml:space="preserve"> 6, next we’ll add this to our BLE-controlled robotic arm project. </w:t>
-      </w:r>
-    </w:p>
-    <w:p>
-      <w:pPr>
-        <w:pStyle w:val="NormalWeb"/>
-      </w:pPr>
-      <w:r>
-        <w:rPr>
-          <w:rFonts w:ascii="Arial" w:hAnsi="Arial" w:cs="Arial"/>
-        </w:rPr>
-        <w:t xml:space="preserve">You can post your comments and questions in our </w:t>
-      </w:r>
-      <w:proofErr w:type="spellStart"/>
-      <w:r>
-        <w:rPr>
-          <w:rFonts w:ascii="Arial" w:hAnsi="Arial" w:cs="Arial"/>
-        </w:rPr>
-        <w:t>PSoC</w:t>
-      </w:r>
-      <w:proofErr w:type="spellEnd"/>
-      <w:r>
-        <w:rPr>
-          <w:rFonts w:ascii="Arial" w:hAnsi="Arial" w:cs="Arial"/>
-        </w:rPr>
-        <w:t xml:space="preserve"> 6 community or as always you are welcome to email me at alan_hawse@cypress.com or tweet me at @</w:t>
-      </w:r>
-      <w:proofErr w:type="spellStart"/>
-      <w:r>
-        <w:rPr>
-          <w:rFonts w:ascii="Arial" w:hAnsi="Arial" w:cs="Arial"/>
-        </w:rPr>
-        <w:t>askioexpert</w:t>
-      </w:r>
-      <w:proofErr w:type="spellEnd"/>
-      <w:r>
-        <w:rPr>
-          <w:rFonts w:ascii="Arial" w:hAnsi="Arial" w:cs="Arial"/>
-        </w:rPr>
         <w:t xml:space="preserve"> with your comments, suggestions, criticisms and questions.</w:t>
       </w:r>
     </w:p>
@@ -586,11 +945,11 @@
       <w:pPr>
         <w:pStyle w:val="NormalWeb"/>
         <w:rPr>
-          <w:del w:id="4" w:author="Alan Hawse" w:date="2018-03-26T10:54:00Z"/>
-          <w:rFonts w:ascii="Arial" w:hAnsi="Arial" w:cs="Arial"/>
-        </w:rPr>
-      </w:pPr>
-      <w:del w:id="5" w:author="Alan Hawse" w:date="2018-03-26T10:54:00Z">
+          <w:del w:id="48" w:author="Alan Hawse" w:date="2018-03-26T10:54:00Z"/>
+          <w:rFonts w:ascii="Arial" w:hAnsi="Arial" w:cs="Arial"/>
+        </w:rPr>
+      </w:pPr>
+      <w:del w:id="49" w:author="Alan Hawse" w:date="2018-03-26T10:54:00Z">
         <w:r>
           <w:rPr>
             <w:rFonts w:ascii="Arial" w:hAnsi="Arial" w:cs="Arial"/>
@@ -603,11 +962,11 @@
       <w:pPr>
         <w:pStyle w:val="NormalWeb"/>
         <w:rPr>
-          <w:del w:id="6" w:author="Alan Hawse" w:date="2018-03-26T10:54:00Z"/>
-          <w:rFonts w:ascii="Arial" w:hAnsi="Arial" w:cs="Arial"/>
-        </w:rPr>
-      </w:pPr>
-      <w:del w:id="7" w:author="Alan Hawse" w:date="2018-03-26T10:54:00Z">
+          <w:del w:id="50" w:author="Alan Hawse" w:date="2018-03-26T10:54:00Z"/>
+          <w:rFonts w:ascii="Arial" w:hAnsi="Arial" w:cs="Arial"/>
+        </w:rPr>
+      </w:pPr>
+      <w:del w:id="51" w:author="Alan Hawse" w:date="2018-03-26T10:54:00Z">
         <w:r>
           <w:rPr>
             <w:rFonts w:ascii="Arial" w:hAnsi="Arial" w:cs="Arial"/>
@@ -620,11 +979,11 @@
       <w:pPr>
         <w:pStyle w:val="NormalWeb"/>
         <w:rPr>
-          <w:del w:id="8" w:author="Alan Hawse" w:date="2018-03-26T10:54:00Z"/>
-          <w:rFonts w:ascii="Arial" w:hAnsi="Arial" w:cs="Arial"/>
-        </w:rPr>
-      </w:pPr>
-      <w:del w:id="9" w:author="Alan Hawse" w:date="2018-03-26T10:54:00Z">
+          <w:del w:id="52" w:author="Alan Hawse" w:date="2018-03-26T10:54:00Z"/>
+          <w:rFonts w:ascii="Arial" w:hAnsi="Arial" w:cs="Arial"/>
+        </w:rPr>
+      </w:pPr>
+      <w:del w:id="53" w:author="Alan Hawse" w:date="2018-03-26T10:54:00Z">
         <w:r>
           <w:rPr>
             <w:rFonts w:ascii="Arial" w:hAnsi="Arial" w:cs="Arial"/>
@@ -655,11 +1014,11 @@
       <w:pPr>
         <w:pStyle w:val="NormalWeb"/>
         <w:rPr>
-          <w:del w:id="10" w:author="Alan Hawse" w:date="2018-03-26T10:54:00Z"/>
-          <w:rFonts w:ascii="Arial" w:hAnsi="Arial" w:cs="Arial"/>
-        </w:rPr>
-      </w:pPr>
-      <w:del w:id="11" w:author="Alan Hawse" w:date="2018-03-26T10:54:00Z">
+          <w:del w:id="54" w:author="Alan Hawse" w:date="2018-03-26T10:54:00Z"/>
+          <w:rFonts w:ascii="Arial" w:hAnsi="Arial" w:cs="Arial"/>
+        </w:rPr>
+      </w:pPr>
+      <w:del w:id="55" w:author="Alan Hawse" w:date="2018-03-26T10:54:00Z">
         <w:r>
           <w:rPr>
             <w:rFonts w:ascii="Arial" w:hAnsi="Arial" w:cs="Arial"/>
@@ -672,11 +1031,11 @@
       <w:pPr>
         <w:pStyle w:val="NormalWeb"/>
         <w:rPr>
-          <w:del w:id="12" w:author="Alan Hawse" w:date="2018-03-26T10:54:00Z"/>
-          <w:rFonts w:ascii="Arial" w:hAnsi="Arial" w:cs="Arial"/>
-        </w:rPr>
-      </w:pPr>
-      <w:del w:id="13" w:author="Alan Hawse" w:date="2018-03-26T10:54:00Z">
+          <w:del w:id="56" w:author="Alan Hawse" w:date="2018-03-26T10:54:00Z"/>
+          <w:rFonts w:ascii="Arial" w:hAnsi="Arial" w:cs="Arial"/>
+        </w:rPr>
+      </w:pPr>
+      <w:del w:id="57" w:author="Alan Hawse" w:date="2018-03-26T10:54:00Z">
         <w:r>
           <w:rPr>
             <w:rFonts w:ascii="Arial" w:hAnsi="Arial" w:cs="Arial"/>
@@ -701,11 +1060,11 @@
       <w:pPr>
         <w:pStyle w:val="NormalWeb"/>
         <w:rPr>
-          <w:del w:id="14" w:author="Alan Hawse" w:date="2018-03-26T10:54:00Z"/>
-          <w:rFonts w:ascii="Arial" w:hAnsi="Arial" w:cs="Arial"/>
-        </w:rPr>
-      </w:pPr>
-      <w:del w:id="15" w:author="Alan Hawse" w:date="2018-03-26T10:54:00Z">
+          <w:del w:id="58" w:author="Alan Hawse" w:date="2018-03-26T10:54:00Z"/>
+          <w:rFonts w:ascii="Arial" w:hAnsi="Arial" w:cs="Arial"/>
+        </w:rPr>
+      </w:pPr>
+      <w:del w:id="59" w:author="Alan Hawse" w:date="2018-03-26T10:54:00Z">
         <w:r>
           <w:rPr>
             <w:rFonts w:ascii="Arial" w:hAnsi="Arial" w:cs="Arial"/>
@@ -718,11 +1077,11 @@
       <w:pPr>
         <w:pStyle w:val="NormalWeb"/>
         <w:rPr>
-          <w:del w:id="16" w:author="Alan Hawse" w:date="2018-03-26T10:54:00Z"/>
-          <w:rFonts w:ascii="Arial" w:hAnsi="Arial" w:cs="Arial"/>
-        </w:rPr>
-      </w:pPr>
-      <w:del w:id="17" w:author="Alan Hawse" w:date="2018-03-26T10:54:00Z">
+          <w:del w:id="60" w:author="Alan Hawse" w:date="2018-03-26T10:54:00Z"/>
+          <w:rFonts w:ascii="Arial" w:hAnsi="Arial" w:cs="Arial"/>
+        </w:rPr>
+      </w:pPr>
+      <w:del w:id="61" w:author="Alan Hawse" w:date="2018-03-26T10:54:00Z">
         <w:r>
           <w:rPr>
             <w:rFonts w:ascii="Arial" w:hAnsi="Arial" w:cs="Arial"/>
@@ -735,11 +1094,11 @@
       <w:pPr>
         <w:pStyle w:val="NormalWeb"/>
         <w:rPr>
-          <w:del w:id="18" w:author="Alan Hawse" w:date="2018-03-23T18:13:00Z"/>
-          <w:rFonts w:ascii="Arial" w:hAnsi="Arial" w:cs="Arial"/>
-        </w:rPr>
-      </w:pPr>
-      <w:del w:id="19" w:author="Alan Hawse" w:date="2018-03-26T10:54:00Z">
+          <w:del w:id="62" w:author="Alan Hawse" w:date="2018-03-23T18:13:00Z"/>
+          <w:rFonts w:ascii="Arial" w:hAnsi="Arial" w:cs="Arial"/>
+        </w:rPr>
+      </w:pPr>
+      <w:del w:id="63" w:author="Alan Hawse" w:date="2018-03-26T10:54:00Z">
         <w:r>
           <w:rPr>
             <w:rFonts w:ascii="Arial" w:hAnsi="Arial" w:cs="Arial"/>
@@ -752,11 +1111,11 @@
       <w:pPr>
         <w:pStyle w:val="NormalWeb"/>
         <w:rPr>
-          <w:del w:id="20" w:author="Alan Hawse" w:date="2018-03-26T10:54:00Z"/>
-          <w:rFonts w:ascii="Arial" w:hAnsi="Arial" w:cs="Arial"/>
-        </w:rPr>
-      </w:pPr>
-      <w:del w:id="21" w:author="Alan Hawse" w:date="2018-03-23T18:13:00Z">
+          <w:del w:id="64" w:author="Alan Hawse" w:date="2018-03-26T10:54:00Z"/>
+          <w:rFonts w:ascii="Arial" w:hAnsi="Arial" w:cs="Arial"/>
+        </w:rPr>
+      </w:pPr>
+      <w:del w:id="65" w:author="Alan Hawse" w:date="2018-03-23T18:13:00Z">
         <w:r>
           <w:rPr>
             <w:rFonts w:ascii="Arial" w:hAnsi="Arial" w:cs="Arial"/>
@@ -764,7 +1123,7 @@
           <w:delText xml:space="preserve">And now for </w:delText>
         </w:r>
       </w:del>
-      <w:del w:id="22" w:author="Alan Hawse" w:date="2018-03-26T10:54:00Z">
+      <w:del w:id="66" w:author="Alan Hawse" w:date="2018-03-26T10:54:00Z">
         <w:r>
           <w:rPr>
             <w:rFonts w:ascii="Arial" w:hAnsi="Arial" w:cs="Arial"/>
@@ -772,7 +1131,7 @@
           <w:delText>the CM4 main application.</w:delText>
         </w:r>
       </w:del>
-      <w:del w:id="23" w:author="Alan Hawse" w:date="2018-03-24T13:20:00Z">
+      <w:del w:id="67" w:author="Alan Hawse" w:date="2018-03-24T13:20:00Z">
         <w:r>
           <w:rPr>
             <w:rFonts w:ascii="Arial" w:hAnsi="Arial" w:cs="Arial"/>
@@ -780,7 +1139,7 @@
           <w:delText xml:space="preserve">  </w:delText>
         </w:r>
       </w:del>
-      <w:del w:id="24" w:author="Alan Hawse" w:date="2018-03-24T13:17:00Z">
+      <w:del w:id="68" w:author="Alan Hawse" w:date="2018-03-24T13:17:00Z">
         <w:r>
           <w:rPr>
             <w:rFonts w:ascii="Arial" w:hAnsi="Arial" w:cs="Arial"/>
@@ -793,11 +1152,11 @@
       <w:pPr>
         <w:pStyle w:val="NormalWeb"/>
         <w:rPr>
-          <w:del w:id="25" w:author="Alan Hawse" w:date="2018-03-26T10:54:00Z"/>
-          <w:rFonts w:ascii="Arial" w:hAnsi="Arial" w:cs="Arial"/>
-        </w:rPr>
-      </w:pPr>
-      <w:del w:id="26" w:author="Alan Hawse" w:date="2018-03-26T10:54:00Z">
+          <w:del w:id="69" w:author="Alan Hawse" w:date="2018-03-26T10:54:00Z"/>
+          <w:rFonts w:ascii="Arial" w:hAnsi="Arial" w:cs="Arial"/>
+        </w:rPr>
+      </w:pPr>
+      <w:del w:id="70" w:author="Alan Hawse" w:date="2018-03-26T10:54:00Z">
         <w:r>
           <w:rPr>
             <w:rFonts w:ascii="Arial" w:hAnsi="Arial" w:cs="Arial"/>
@@ -805,7 +1164,7 @@
           <w:delText xml:space="preserve">Now let’s create the EZI2C task.  </w:delText>
         </w:r>
       </w:del>
-      <w:del w:id="27" w:author="Alan Hawse" w:date="2018-03-24T13:32:00Z">
+      <w:del w:id="71" w:author="Alan Hawse" w:date="2018-03-24T13:32:00Z">
         <w:r>
           <w:rPr>
             <w:rFonts w:ascii="Arial" w:hAnsi="Arial" w:cs="Arial"/>
@@ -813,7 +1172,7 @@
           <w:delText>Again</w:delText>
         </w:r>
       </w:del>
-      <w:del w:id="28" w:author="Alan Hawse" w:date="2018-03-24T13:31:00Z">
+      <w:del w:id="72" w:author="Alan Hawse" w:date="2018-03-24T13:31:00Z">
         <w:r>
           <w:rPr>
             <w:rFonts w:ascii="Arial" w:hAnsi="Arial" w:cs="Arial"/>
@@ -821,7 +1180,7 @@
           <w:delText>,</w:delText>
         </w:r>
       </w:del>
-      <w:del w:id="29" w:author="Alan Hawse" w:date="2018-03-24T13:32:00Z">
+      <w:del w:id="73" w:author="Alan Hawse" w:date="2018-03-24T13:32:00Z">
         <w:r>
           <w:rPr>
             <w:rFonts w:ascii="Arial" w:hAnsi="Arial" w:cs="Arial"/>
@@ -829,7 +1188,7 @@
           <w:delText xml:space="preserve"> no arguments coming.  </w:delText>
         </w:r>
       </w:del>
-      <w:del w:id="30" w:author="Alan Hawse" w:date="2018-03-26T10:54:00Z">
+      <w:del w:id="74" w:author="Alan Hawse" w:date="2018-03-26T10:54:00Z">
         <w:r>
           <w:rPr>
             <w:rFonts w:ascii="Arial" w:hAnsi="Arial" w:cs="Arial"/>
@@ -837,7 +1196,7 @@
           <w:delText>I’ll setup a variable to store the percent value of the motor</w:delText>
         </w:r>
       </w:del>
-      <w:del w:id="31" w:author="Alan Hawse" w:date="2018-03-24T13:32:00Z">
+      <w:del w:id="75" w:author="Alan Hawse" w:date="2018-03-24T13:32:00Z">
         <w:r>
           <w:rPr>
             <w:rFonts w:ascii="Arial" w:hAnsi="Arial" w:cs="Arial"/>
@@ -845,7 +1204,7 @@
           <w:delText xml:space="preserve"> </w:delText>
         </w:r>
       </w:del>
-      <w:del w:id="32" w:author="Alan Hawse" w:date="2018-03-26T10:54:00Z">
+      <w:del w:id="76" w:author="Alan Hawse" w:date="2018-03-26T10:54:00Z">
         <w:r>
           <w:rPr>
             <w:rFonts w:ascii="Arial" w:hAnsi="Arial" w:cs="Arial"/>
@@ -853,7 +1212,7 @@
           <w:delText xml:space="preserve">so the I2C master, the bridge control panel in this case, can use to read and display that data.  I’ll call it motorpercent, an array of two unsigned 8-bit integers for the two motors.  I’ll start the EZI2C component. Setup the buffer and mark it as read only.  Start the infinite loop and then initialize the motorpercent array with the current value of each motor’s PWM compare value.  Then I’ll wait for </w:delText>
         </w:r>
       </w:del>
-      <w:del w:id="33" w:author="Alan Hawse" w:date="2018-03-24T13:33:00Z">
+      <w:del w:id="77" w:author="Alan Hawse" w:date="2018-03-24T13:33:00Z">
         <w:r>
           <w:rPr>
             <w:rFonts w:ascii="Arial" w:hAnsi="Arial" w:cs="Arial"/>
@@ -861,7 +1220,7 @@
           <w:delText xml:space="preserve">the flag </w:delText>
         </w:r>
       </w:del>
-      <w:del w:id="34" w:author="Alan Hawse" w:date="2018-03-26T10:54:00Z">
+      <w:del w:id="78" w:author="Alan Hawse" w:date="2018-03-26T10:54:00Z">
         <w:r>
           <w:rPr>
             <w:rFonts w:ascii="Arial" w:hAnsi="Arial" w:cs="Arial"/>
@@ -874,11 +1233,11 @@
       <w:pPr>
         <w:pStyle w:val="NormalWeb"/>
         <w:rPr>
-          <w:del w:id="35" w:author="Alan Hawse" w:date="2018-03-24T13:34:00Z"/>
-          <w:rFonts w:ascii="Arial" w:hAnsi="Arial" w:cs="Arial"/>
-        </w:rPr>
-      </w:pPr>
-      <w:del w:id="36" w:author="Alan Hawse" w:date="2018-03-24T13:34:00Z">
+          <w:del w:id="79" w:author="Alan Hawse" w:date="2018-03-24T13:34:00Z"/>
+          <w:rFonts w:ascii="Arial" w:hAnsi="Arial" w:cs="Arial"/>
+        </w:rPr>
+      </w:pPr>
+      <w:del w:id="80" w:author="Alan Hawse" w:date="2018-03-24T13:34:00Z">
         <w:r>
           <w:rPr>
             <w:rFonts w:ascii="Arial" w:hAnsi="Arial" w:cs="Arial"/>
@@ -891,11 +1250,11 @@
       <w:pPr>
         <w:pStyle w:val="NormalWeb"/>
         <w:rPr>
-          <w:del w:id="37" w:author="Alan Hawse" w:date="2018-03-24T13:34:00Z"/>
-          <w:rFonts w:ascii="Arial" w:hAnsi="Arial" w:cs="Arial"/>
-        </w:rPr>
-      </w:pPr>
-      <w:del w:id="38" w:author="Alan Hawse" w:date="2018-03-24T13:34:00Z">
+          <w:del w:id="81" w:author="Alan Hawse" w:date="2018-03-24T13:34:00Z"/>
+          <w:rFonts w:ascii="Arial" w:hAnsi="Arial" w:cs="Arial"/>
+        </w:rPr>
+      </w:pPr>
+      <w:del w:id="82" w:author="Alan Hawse" w:date="2018-03-24T13:34:00Z">
         <w:r>
           <w:rPr>
             <w:rFonts w:ascii="Arial" w:hAnsi="Arial" w:cs="Arial"/>
@@ -908,11 +1267,11 @@
       <w:pPr>
         <w:pStyle w:val="NormalWeb"/>
         <w:rPr>
-          <w:del w:id="39" w:author="Alan Hawse" w:date="2018-03-24T13:34:00Z"/>
-          <w:rFonts w:ascii="Arial" w:hAnsi="Arial" w:cs="Arial"/>
-        </w:rPr>
-      </w:pPr>
-      <w:del w:id="40" w:author="Alan Hawse" w:date="2018-03-24T13:34:00Z">
+          <w:del w:id="83" w:author="Alan Hawse" w:date="2018-03-24T13:34:00Z"/>
+          <w:rFonts w:ascii="Arial" w:hAnsi="Arial" w:cs="Arial"/>
+        </w:rPr>
+      </w:pPr>
+      <w:del w:id="84" w:author="Alan Hawse" w:date="2018-03-24T13:34:00Z">
         <w:r>
           <w:rPr>
             <w:rFonts w:ascii="Arial" w:hAnsi="Arial" w:cs="Arial"/>
@@ -925,11 +1284,11 @@
       <w:pPr>
         <w:pStyle w:val="NormalWeb"/>
         <w:rPr>
-          <w:del w:id="41" w:author="Alan Hawse" w:date="2018-03-24T13:34:00Z"/>
-          <w:rFonts w:ascii="Arial" w:hAnsi="Arial" w:cs="Arial"/>
-        </w:rPr>
-      </w:pPr>
-      <w:del w:id="42" w:author="Alan Hawse" w:date="2018-03-24T13:34:00Z">
+          <w:del w:id="85" w:author="Alan Hawse" w:date="2018-03-24T13:34:00Z"/>
+          <w:rFonts w:ascii="Arial" w:hAnsi="Arial" w:cs="Arial"/>
+        </w:rPr>
+      </w:pPr>
+      <w:del w:id="86" w:author="Alan Hawse" w:date="2018-03-24T13:34:00Z">
         <w:r>
           <w:rPr>
             <w:rFonts w:ascii="Arial" w:hAnsi="Arial" w:cs="Arial"/>
@@ -942,11 +1301,11 @@
       <w:pPr>
         <w:pStyle w:val="NormalWeb"/>
         <w:rPr>
-          <w:del w:id="43" w:author="Alan Hawse" w:date="2018-03-26T10:54:00Z"/>
-          <w:rFonts w:ascii="Arial" w:hAnsi="Arial" w:cs="Arial"/>
-        </w:rPr>
-      </w:pPr>
-      <w:del w:id="44" w:author="Alan Hawse" w:date="2018-03-26T10:54:00Z">
+          <w:del w:id="87" w:author="Alan Hawse" w:date="2018-03-26T10:54:00Z"/>
+          <w:rFonts w:ascii="Arial" w:hAnsi="Arial" w:cs="Arial"/>
+        </w:rPr>
+      </w:pPr>
+      <w:del w:id="88" w:author="Alan Hawse" w:date="2018-03-26T10:54:00Z">
         <w:r>
           <w:rPr>
             <w:rFonts w:ascii="Arial" w:hAnsi="Arial" w:cs="Arial"/>
@@ -959,11 +1318,11 @@
       <w:pPr>
         <w:pStyle w:val="NormalWeb"/>
         <w:rPr>
-          <w:del w:id="45" w:author="Alan Hawse" w:date="2018-03-26T10:54:00Z"/>
-          <w:rFonts w:ascii="Arial" w:hAnsi="Arial" w:cs="Arial"/>
-        </w:rPr>
-      </w:pPr>
-      <w:del w:id="46" w:author="Alan Hawse" w:date="2018-03-26T10:54:00Z">
+          <w:del w:id="89" w:author="Alan Hawse" w:date="2018-03-26T10:54:00Z"/>
+          <w:rFonts w:ascii="Arial" w:hAnsi="Arial" w:cs="Arial"/>
+        </w:rPr>
+      </w:pPr>
+      <w:del w:id="90" w:author="Alan Hawse" w:date="2018-03-26T10:54:00Z">
         <w:r>
           <w:rPr>
             <w:rFonts w:ascii="Arial" w:hAnsi="Arial" w:cs="Arial"/>
@@ -982,11 +1341,11 @@
       <w:pPr>
         <w:pStyle w:val="NormalWeb"/>
         <w:rPr>
-          <w:del w:id="47" w:author="Alan Hawse" w:date="2018-03-26T10:54:00Z"/>
-          <w:rFonts w:ascii="Arial" w:hAnsi="Arial" w:cs="Arial"/>
-        </w:rPr>
-      </w:pPr>
-      <w:del w:id="48" w:author="Alan Hawse" w:date="2018-03-26T10:54:00Z">
+          <w:del w:id="91" w:author="Alan Hawse" w:date="2018-03-26T10:54:00Z"/>
+          <w:rFonts w:ascii="Arial" w:hAnsi="Arial" w:cs="Arial"/>
+        </w:rPr>
+      </w:pPr>
+      <w:del w:id="92" w:author="Alan Hawse" w:date="2018-03-26T10:54:00Z">
         <w:r>
           <w:rPr>
             <w:rFonts w:ascii="Arial" w:hAnsi="Arial" w:cs="Arial"/>
@@ -999,11 +1358,11 @@
       <w:pPr>
         <w:pStyle w:val="NormalWeb"/>
         <w:rPr>
-          <w:del w:id="49" w:author="Alan Hawse" w:date="2018-03-26T10:54:00Z"/>
-          <w:rFonts w:ascii="Arial" w:hAnsi="Arial" w:cs="Arial"/>
-        </w:rPr>
-      </w:pPr>
-      <w:del w:id="50" w:author="Alan Hawse" w:date="2018-03-26T10:54:00Z">
+          <w:del w:id="93" w:author="Alan Hawse" w:date="2018-03-26T10:54:00Z"/>
+          <w:rFonts w:ascii="Arial" w:hAnsi="Arial" w:cs="Arial"/>
+        </w:rPr>
+      </w:pPr>
+      <w:del w:id="94" w:author="Alan Hawse" w:date="2018-03-26T10:54:00Z">
         <w:r>
           <w:rPr>
             <w:rFonts w:ascii="Arial" w:hAnsi="Arial" w:cs="Arial"/>
@@ -1040,11 +1399,11 @@
       <w:pPr>
         <w:pStyle w:val="NormalWeb"/>
         <w:rPr>
-          <w:del w:id="51" w:author="Alan Hawse" w:date="2018-03-26T10:54:00Z"/>
-          <w:rFonts w:ascii="Arial" w:hAnsi="Arial" w:cs="Arial"/>
-        </w:rPr>
-      </w:pPr>
-      <w:del w:id="52" w:author="Alan Hawse" w:date="2018-03-26T10:54:00Z">
+          <w:del w:id="95" w:author="Alan Hawse" w:date="2018-03-26T10:54:00Z"/>
+          <w:rFonts w:ascii="Arial" w:hAnsi="Arial" w:cs="Arial"/>
+        </w:rPr>
+      </w:pPr>
+      <w:del w:id="96" w:author="Alan Hawse" w:date="2018-03-26T10:54:00Z">
         <w:r>
           <w:rPr>
             <w:rFonts w:ascii="Arial" w:hAnsi="Arial" w:cs="Arial"/>
@@ -1105,11 +1464,11 @@
       <w:pPr>
         <w:pStyle w:val="NormalWeb"/>
         <w:rPr>
-          <w:del w:id="53" w:author="Alan Hawse" w:date="2018-03-26T10:54:00Z"/>
-          <w:rFonts w:ascii="Arial" w:hAnsi="Arial" w:cs="Arial"/>
-        </w:rPr>
-      </w:pPr>
-      <w:del w:id="54" w:author="Alan Hawse" w:date="2018-03-26T10:54:00Z">
+          <w:del w:id="97" w:author="Alan Hawse" w:date="2018-03-26T10:54:00Z"/>
+          <w:rFonts w:ascii="Arial" w:hAnsi="Arial" w:cs="Arial"/>
+        </w:rPr>
+      </w:pPr>
+      <w:del w:id="98" w:author="Alan Hawse" w:date="2018-03-26T10:54:00Z">
         <w:r>
           <w:rPr>
             <w:rFonts w:ascii="Arial" w:hAnsi="Arial" w:cs="Arial"/>
@@ -1122,11 +1481,11 @@
       <w:pPr>
         <w:pStyle w:val="NormalWeb"/>
         <w:rPr>
-          <w:del w:id="55" w:author="Alan Hawse" w:date="2018-03-26T10:54:00Z"/>
-          <w:rFonts w:ascii="Arial" w:hAnsi="Arial" w:cs="Arial"/>
-        </w:rPr>
-      </w:pPr>
-      <w:del w:id="56" w:author="Alan Hawse" w:date="2018-03-26T10:54:00Z">
+          <w:del w:id="99" w:author="Alan Hawse" w:date="2018-03-26T10:54:00Z"/>
+          <w:rFonts w:ascii="Arial" w:hAnsi="Arial" w:cs="Arial"/>
+        </w:rPr>
+      </w:pPr>
+      <w:del w:id="100" w:author="Alan Hawse" w:date="2018-03-26T10:54:00Z">
         <w:r>
           <w:rPr>
             <w:rFonts w:ascii="Arial" w:hAnsi="Arial" w:cs="Arial"/>
@@ -1139,11 +1498,11 @@
       <w:pPr>
         <w:pStyle w:val="NormalWeb"/>
         <w:rPr>
-          <w:del w:id="57" w:author="Alan Hawse" w:date="2018-03-26T10:54:00Z"/>
-          <w:rFonts w:ascii="Arial" w:hAnsi="Arial" w:cs="Arial"/>
-        </w:rPr>
-      </w:pPr>
-      <w:del w:id="58" w:author="Alan Hawse" w:date="2018-03-26T10:54:00Z">
+          <w:del w:id="101" w:author="Alan Hawse" w:date="2018-03-26T10:54:00Z"/>
+          <w:rFonts w:ascii="Arial" w:hAnsi="Arial" w:cs="Arial"/>
+        </w:rPr>
+      </w:pPr>
+      <w:del w:id="102" w:author="Alan Hawse" w:date="2018-03-26T10:54:00Z">
         <w:r>
           <w:rPr>
             <w:rFonts w:ascii="Arial" w:hAnsi="Arial" w:cs="Arial"/>
@@ -1156,11 +1515,11 @@
       <w:pPr>
         <w:pStyle w:val="NormalWeb"/>
         <w:rPr>
-          <w:del w:id="59" w:author="Alan Hawse" w:date="2018-03-26T10:54:00Z"/>
-          <w:rFonts w:ascii="Arial" w:hAnsi="Arial" w:cs="Arial"/>
-        </w:rPr>
-      </w:pPr>
-      <w:del w:id="60" w:author="Alan Hawse" w:date="2018-03-26T10:54:00Z">
+          <w:del w:id="103" w:author="Alan Hawse" w:date="2018-03-26T10:54:00Z"/>
+          <w:rFonts w:ascii="Arial" w:hAnsi="Arial" w:cs="Arial"/>
+        </w:rPr>
+      </w:pPr>
+      <w:del w:id="104" w:author="Alan Hawse" w:date="2018-03-26T10:54:00Z">
         <w:r>
           <w:rPr>
             <w:rFonts w:ascii="Arial" w:hAnsi="Arial" w:cs="Arial"/>
@@ -1173,11 +1532,11 @@
       <w:pPr>
         <w:pStyle w:val="NormalWeb"/>
         <w:rPr>
-          <w:del w:id="61" w:author="Alan Hawse" w:date="2018-03-26T10:54:00Z"/>
-          <w:rFonts w:ascii="Arial" w:hAnsi="Arial" w:cs="Arial"/>
-        </w:rPr>
-      </w:pPr>
-      <w:del w:id="62" w:author="Alan Hawse" w:date="2018-03-26T10:54:00Z">
+          <w:del w:id="105" w:author="Alan Hawse" w:date="2018-03-26T10:54:00Z"/>
+          <w:rFonts w:ascii="Arial" w:hAnsi="Arial" w:cs="Arial"/>
+        </w:rPr>
+      </w:pPr>
+      <w:del w:id="106" w:author="Alan Hawse" w:date="2018-03-26T10:54:00Z">
         <w:r>
           <w:rPr>
             <w:rFonts w:ascii="Arial" w:hAnsi="Arial" w:cs="Arial"/>
@@ -1274,7 +1633,7 @@
       <w:pPr>
         <w:pStyle w:val="NormalWeb"/>
       </w:pPr>
-      <w:del w:id="63" w:author="Alan Hawse" w:date="2018-03-26T10:54:00Z">
+      <w:del w:id="107" w:author="Alan Hawse" w:date="2018-03-26T10:54:00Z">
         <w:r>
           <w:rPr>
             <w:rFonts w:ascii="Arial" w:hAnsi="Arial" w:cs="Arial"/>
@@ -1282,8 +1641,6 @@
           <w:delText>You can post your comments and questions in our PSoC 6 community or as always you are welcome to email me at alan_hawse@cypress.com or tweet me at @askioexpert with your comments, suggestions, criticisms and questions.</w:delText>
         </w:r>
       </w:del>
-      <w:bookmarkStart w:id="64" w:name="_GoBack"/>
-      <w:bookmarkEnd w:id="64"/>
     </w:p>
     <w:sectPr>
       <w:pgSz w:w="12240" w:h="15840"/>
@@ -1296,8 +1653,8 @@
 </file>
 
 <file path=word/numbering.xml><?xml version="1.0" encoding="utf-8"?>
-<w:numbering xmlns:wpc="http://schemas.microsoft.com/office/word/2010/wordprocessingCanvas" xmlns:mo="http://schemas.microsoft.com/office/mac/office/2008/main" xmlns:mc="http://schemas.openxmlformats.org/markup-compatibility/2006" xmlns:mv="urn:schemas-microsoft-com:mac:vml" xmlns:o="urn:schemas-microsoft-com:office:office" xmlns:r="http://schemas.openxmlformats.org/officeDocument/2006/relationships" xmlns:m="http://schemas.openxmlformats.org/officeDocument/2006/math" xmlns:v="urn:schemas-microsoft-com:vml" xmlns:wp14="http://schemas.microsoft.com/office/word/2010/wordprocessingDrawing" xmlns:wp="http://schemas.openxmlformats.org/drawingml/2006/wordprocessingDrawing" xmlns:w10="urn:schemas-microsoft-com:office:word" xmlns:w="http://schemas.openxmlformats.org/wordprocessingml/2006/main" xmlns:w14="http://schemas.microsoft.com/office/word/2010/wordml" xmlns:w15="http://schemas.microsoft.com/office/word/2012/wordml" xmlns:wpg="http://schemas.microsoft.com/office/word/2010/wordprocessingGroup" xmlns:wpi="http://schemas.microsoft.com/office/word/2010/wordprocessingInk" xmlns:wne="http://schemas.microsoft.com/office/word/2006/wordml" xmlns:wps="http://schemas.microsoft.com/office/word/2010/wordprocessingShape" mc:Ignorable="w14 w15 wp14">
-  <w:abstractNum w:abstractNumId="0">
+<w:numbering xmlns:wpc="http://schemas.microsoft.com/office/word/2010/wordprocessingCanvas" xmlns:cx="http://schemas.microsoft.com/office/drawing/2014/chartex" xmlns:cx1="http://schemas.microsoft.com/office/drawing/2015/9/8/chartex" xmlns:cx2="http://schemas.microsoft.com/office/drawing/2015/10/21/chartex" xmlns:cx3="http://schemas.microsoft.com/office/drawing/2016/5/9/chartex" xmlns:cx4="http://schemas.microsoft.com/office/drawing/2016/5/10/chartex" xmlns:cx5="http://schemas.microsoft.com/office/drawing/2016/5/11/chartex" xmlns:cx6="http://schemas.microsoft.com/office/drawing/2016/5/12/chartex" xmlns:cx7="http://schemas.microsoft.com/office/drawing/2016/5/13/chartex" xmlns:cx8="http://schemas.microsoft.com/office/drawing/2016/5/14/chartex" xmlns:mc="http://schemas.openxmlformats.org/markup-compatibility/2006" xmlns:aink="http://schemas.microsoft.com/office/drawing/2016/ink" xmlns:am3d="http://schemas.microsoft.com/office/drawing/2017/model3d" xmlns:o="urn:schemas-microsoft-com:office:office" xmlns:r="http://schemas.openxmlformats.org/officeDocument/2006/relationships" xmlns:m="http://schemas.openxmlformats.org/officeDocument/2006/math" xmlns:v="urn:schemas-microsoft-com:vml" xmlns:wp14="http://schemas.microsoft.com/office/word/2010/wordprocessingDrawing" xmlns:wp="http://schemas.openxmlformats.org/drawingml/2006/wordprocessingDrawing" xmlns:w10="urn:schemas-microsoft-com:office:word" xmlns:w="http://schemas.openxmlformats.org/wordprocessingml/2006/main" xmlns:w14="http://schemas.microsoft.com/office/word/2010/wordml" xmlns:w15="http://schemas.microsoft.com/office/word/2012/wordml" xmlns:w16cid="http://schemas.microsoft.com/office/word/2016/wordml/cid" xmlns:w16se="http://schemas.microsoft.com/office/word/2015/wordml/symex" xmlns:wpg="http://schemas.microsoft.com/office/word/2010/wordprocessingGroup" xmlns:wpi="http://schemas.microsoft.com/office/word/2010/wordprocessingInk" xmlns:wne="http://schemas.microsoft.com/office/word/2006/wordml" xmlns:wps="http://schemas.microsoft.com/office/word/2010/wordprocessingShape" mc:Ignorable="w14 w15 w16se w16cid wp14">
+  <w:abstractNum w:abstractNumId="0" w15:restartNumberingAfterBreak="0">
     <w:nsid w:val="05EB3F5A"/>
     <w:multiLevelType w:val="hybridMultilevel"/>
     <w:tmpl w:val="F50EC004"/>
@@ -1386,7 +1743,7 @@
       </w:pPr>
     </w:lvl>
   </w:abstractNum>
-  <w:abstractNum w:abstractNumId="1">
+  <w:abstractNum w:abstractNumId="1" w15:restartNumberingAfterBreak="0">
     <w:nsid w:val="08F13F33"/>
     <w:multiLevelType w:val="hybridMultilevel"/>
     <w:tmpl w:val="7B5C1BA0"/>
@@ -1499,7 +1856,7 @@
       </w:rPr>
     </w:lvl>
   </w:abstractNum>
-  <w:abstractNum w:abstractNumId="2">
+  <w:abstractNum w:abstractNumId="2" w15:restartNumberingAfterBreak="0">
     <w:nsid w:val="0DD02367"/>
     <w:multiLevelType w:val="hybridMultilevel"/>
     <w:tmpl w:val="1DD49528"/>
@@ -1588,7 +1945,7 @@
       </w:pPr>
     </w:lvl>
   </w:abstractNum>
-  <w:abstractNum w:abstractNumId="3">
+  <w:abstractNum w:abstractNumId="3" w15:restartNumberingAfterBreak="0">
     <w:nsid w:val="62923EDB"/>
     <w:multiLevelType w:val="hybridMultilevel"/>
     <w:tmpl w:val="270092A6"/>
@@ -1717,15 +2074,18 @@
 </file>
 
 <file path=word/people.xml><?xml version="1.0" encoding="utf-8"?>
-<w15:people xmlns:wpc="http://schemas.microsoft.com/office/word/2010/wordprocessingCanvas" xmlns:mo="http://schemas.microsoft.com/office/mac/office/2008/main" xmlns:mc="http://schemas.openxmlformats.org/markup-compatibility/2006" xmlns:mv="urn:schemas-microsoft-com:mac:vml" xmlns:o="urn:schemas-microsoft-com:office:office" xmlns:r="http://schemas.openxmlformats.org/officeDocument/2006/relationships" xmlns:m="http://schemas.openxmlformats.org/officeDocument/2006/math" xmlns:v="urn:schemas-microsoft-com:vml" xmlns:wp14="http://schemas.microsoft.com/office/word/2010/wordprocessingDrawing" xmlns:wp="http://schemas.openxmlformats.org/drawingml/2006/wordprocessingDrawing" xmlns:w10="urn:schemas-microsoft-com:office:word" xmlns:w="http://schemas.openxmlformats.org/wordprocessingml/2006/main" xmlns:w14="http://schemas.microsoft.com/office/word/2010/wordml" xmlns:w15="http://schemas.microsoft.com/office/word/2012/wordml" xmlns:wpg="http://schemas.microsoft.com/office/word/2010/wordprocessingGroup" xmlns:wpi="http://schemas.microsoft.com/office/word/2010/wordprocessingInk" xmlns:wne="http://schemas.microsoft.com/office/word/2006/wordml" xmlns:wps="http://schemas.microsoft.com/office/word/2010/wordprocessingShape" mc:Ignorable="w14 w15 wp14">
+<w15:people xmlns:wpc="http://schemas.microsoft.com/office/word/2010/wordprocessingCanvas" xmlns:cx="http://schemas.microsoft.com/office/drawing/2014/chartex" xmlns:cx1="http://schemas.microsoft.com/office/drawing/2015/9/8/chartex" xmlns:cx2="http://schemas.microsoft.com/office/drawing/2015/10/21/chartex" xmlns:cx3="http://schemas.microsoft.com/office/drawing/2016/5/9/chartex" xmlns:cx4="http://schemas.microsoft.com/office/drawing/2016/5/10/chartex" xmlns:cx5="http://schemas.microsoft.com/office/drawing/2016/5/11/chartex" xmlns:cx6="http://schemas.microsoft.com/office/drawing/2016/5/12/chartex" xmlns:cx7="http://schemas.microsoft.com/office/drawing/2016/5/13/chartex" xmlns:cx8="http://schemas.microsoft.com/office/drawing/2016/5/14/chartex" xmlns:mc="http://schemas.openxmlformats.org/markup-compatibility/2006" xmlns:aink="http://schemas.microsoft.com/office/drawing/2016/ink" xmlns:am3d="http://schemas.microsoft.com/office/drawing/2017/model3d" xmlns:o="urn:schemas-microsoft-com:office:office" xmlns:r="http://schemas.openxmlformats.org/officeDocument/2006/relationships" xmlns:m="http://schemas.openxmlformats.org/officeDocument/2006/math" xmlns:v="urn:schemas-microsoft-com:vml" xmlns:wp14="http://schemas.microsoft.com/office/word/2010/wordprocessingDrawing" xmlns:wp="http://schemas.openxmlformats.org/drawingml/2006/wordprocessingDrawing" xmlns:w10="urn:schemas-microsoft-com:office:word" xmlns:w="http://schemas.openxmlformats.org/wordprocessingml/2006/main" xmlns:w14="http://schemas.microsoft.com/office/word/2010/wordml" xmlns:w15="http://schemas.microsoft.com/office/word/2012/wordml" xmlns:w16cid="http://schemas.microsoft.com/office/word/2016/wordml/cid" xmlns:w16se="http://schemas.microsoft.com/office/word/2015/wordml/symex" xmlns:wpg="http://schemas.microsoft.com/office/word/2010/wordprocessingGroup" xmlns:wpi="http://schemas.microsoft.com/office/word/2010/wordprocessingInk" xmlns:wne="http://schemas.microsoft.com/office/word/2006/wordml" xmlns:wps="http://schemas.microsoft.com/office/word/2010/wordprocessingShape" mc:Ignorable="w14 w15 w16se w16cid wp14">
   <w15:person w15:author="Alan Hawse">
     <w15:presenceInfo w15:providerId="None" w15:userId="Alan Hawse"/>
+  </w15:person>
+  <w15:person w15:author="Greg Landry">
+    <w15:presenceInfo w15:providerId="AD" w15:userId="S-1-12-1-1975327676-1325117367-1464604813-1524360591"/>
   </w15:person>
 </w15:people>
 </file>
 
 <file path=word/styles.xml><?xml version="1.0" encoding="utf-8"?>
-<w:styles xmlns:mc="http://schemas.openxmlformats.org/markup-compatibility/2006" xmlns:r="http://schemas.openxmlformats.org/officeDocument/2006/relationships" xmlns:w="http://schemas.openxmlformats.org/wordprocessingml/2006/main" xmlns:w14="http://schemas.microsoft.com/office/word/2010/wordml" xmlns:w15="http://schemas.microsoft.com/office/word/2012/wordml" mc:Ignorable="w14 w15">
+<w:styles xmlns:mc="http://schemas.openxmlformats.org/markup-compatibility/2006" xmlns:r="http://schemas.openxmlformats.org/officeDocument/2006/relationships" xmlns:w="http://schemas.openxmlformats.org/wordprocessingml/2006/main" xmlns:w14="http://schemas.microsoft.com/office/word/2010/wordml" xmlns:w15="http://schemas.microsoft.com/office/word/2012/wordml" xmlns:w16cid="http://schemas.microsoft.com/office/word/2016/wordml/cid" xmlns:w16se="http://schemas.microsoft.com/office/word/2015/wordml/symex" mc:Ignorable="w14 w15 w16se w16cid">
   <w:docDefaults>
     <w:rPrDefault>
       <w:rPr>
@@ -1737,7 +2097,7 @@
     </w:rPrDefault>
     <w:pPrDefault/>
   </w:docDefaults>
-  <w:latentStyles w:defLockedState="0" w:defUIPriority="99" w:defSemiHidden="0" w:defUnhideWhenUsed="0" w:defQFormat="0" w:count="382">
+  <w:latentStyles w:defLockedState="0" w:defUIPriority="99" w:defSemiHidden="0" w:defUnhideWhenUsed="0" w:defQFormat="0" w:count="375">
     <w:lsdException w:name="Normal" w:uiPriority="0" w:qFormat="1"/>
     <w:lsdException w:name="heading 1" w:uiPriority="9" w:qFormat="1"/>
     <w:lsdException w:name="heading 2" w:semiHidden="1" w:uiPriority="9" w:unhideWhenUsed="1" w:qFormat="1"/>
@@ -1894,15 +2254,6 @@
     <w:lsdException w:name="Balloon Text" w:semiHidden="1" w:unhideWhenUsed="1"/>
     <w:lsdException w:name="Table Grid" w:uiPriority="39"/>
     <w:lsdException w:name="Table Theme" w:semiHidden="1" w:unhideWhenUsed="1"/>
-    <w:lsdException w:name="Note Level 1" w:semiHidden="1" w:unhideWhenUsed="1"/>
-    <w:lsdException w:name="Note Level 2" w:semiHidden="1" w:unhideWhenUsed="1"/>
-    <w:lsdException w:name="Note Level 3" w:semiHidden="1" w:unhideWhenUsed="1"/>
-    <w:lsdException w:name="Note Level 4" w:semiHidden="1" w:unhideWhenUsed="1"/>
-    <w:lsdException w:name="Note Level 5" w:semiHidden="1" w:unhideWhenUsed="1"/>
-    <w:lsdException w:name="Note Level 6" w:semiHidden="1" w:unhideWhenUsed="1"/>
-    <w:lsdException w:name="Note Level 7" w:semiHidden="1" w:unhideWhenUsed="1"/>
-    <w:lsdException w:name="Note Level 8" w:semiHidden="1" w:unhideWhenUsed="1"/>
-    <w:lsdException w:name="Note Level 9" w:semiHidden="1" w:unhideWhenUsed="1"/>
     <w:lsdException w:name="Placeholder Text" w:semiHidden="1"/>
     <w:lsdException w:name="No Spacing" w:uiPriority="1" w:qFormat="1"/>
     <w:lsdException w:name="Light Shading" w:uiPriority="60"/>

</xml_diff>